<commit_message>
finished and working. Need documentation
</commit_message>
<xml_diff>
--- a/Homeworks/Project2/Project 2.docx
+++ b/Homeworks/Project2/Project 2.docx
@@ -177,22 +177,282 @@
         <w:lastRenderedPageBreak/>
         <w:t xml:space="preserve">Description of the Code: </w:t>
       </w:r>
+    </w:p>
+    <w:p>
+      <w:r>
+        <w:rPr>
+          <w:b/>
+        </w:rPr>
+        <w:tab/>
+      </w:r>
+      <w:r>
+        <w:t xml:space="preserve">The python IDE used in this project was IDLE, that is prepackaged with version 3.6. The program is structured with the entry point at the global level, </w:t>
+      </w:r>
+    </w:p>
+    <w:p/>
+    <w:p/>
+    <w:p>
+      <w:pPr>
+        <w:rPr>
+          <w:b/>
+        </w:rPr>
+      </w:pPr>
+      <w:proofErr w:type="spellStart"/>
+      <w:r>
+        <w:rPr>
+          <w:b/>
+        </w:rPr>
+        <w:t>Probelsm</w:t>
+      </w:r>
+      <w:proofErr w:type="spellEnd"/>
+      <w:r>
+        <w:rPr>
+          <w:b/>
+        </w:rPr>
+        <w:t xml:space="preserve">: </w:t>
+      </w:r>
+    </w:p>
+    <w:p>
+      <w:pPr>
+        <w:rPr>
+          <w:b/>
+        </w:rPr>
+      </w:pPr>
+      <w:r>
+        <w:rPr>
+          <w:b/>
+        </w:rPr>
+        <w:t>The list of tokens are strings, this needed to be compensated when converting to int or float</w:t>
+      </w:r>
+    </w:p>
+    <w:p>
+      <w:pPr>
+        <w:rPr>
+          <w:b/>
+        </w:rPr>
+      </w:pPr>
+    </w:p>
+    <w:p>
+      <w:pPr>
+        <w:rPr>
+          <w:b/>
+        </w:rPr>
+      </w:pPr>
+      <w:r>
+        <w:rPr>
+          <w:b/>
+        </w:rPr>
+        <w:t xml:space="preserve">Needed to change the </w:t>
+      </w:r>
+      <w:r>
+        <w:rPr>
+          <w:b/>
+        </w:rPr>
+        <w:t xml:space="preserve">dictionary pointing to a list back to </w:t>
+      </w:r>
+      <w:proofErr w:type="spellStart"/>
+      <w:r>
+        <w:rPr>
+          <w:b/>
+        </w:rPr>
+        <w:t>to</w:t>
+      </w:r>
+      <w:proofErr w:type="spellEnd"/>
+      <w:r>
+        <w:rPr>
+          <w:b/>
+        </w:rPr>
+        <w:t xml:space="preserve"> a regular dictionary. I did not need to store the type, I will just read the type directly</w:t>
+      </w:r>
+    </w:p>
+    <w:p>
+      <w:pPr>
+        <w:rPr>
+          <w:b/>
+        </w:rPr>
+      </w:pPr>
+      <w:r>
+        <w:rPr>
+          <w:noProof/>
+        </w:rPr>
+        <w:drawing>
+          <wp:inline distT="0" distB="0" distL="0" distR="0" wp14:anchorId="6F077970" wp14:editId="0CCA9FEC">
+            <wp:extent cx="2400300" cy="1762125"/>
+            <wp:effectExtent l="0" t="0" r="0" b="9525"/>
+            <wp:docPr id="1" name="Picture 1"/>
+            <wp:cNvGraphicFramePr>
+              <a:graphicFrameLocks xmlns:a="http://schemas.openxmlformats.org/drawingml/2006/main" noChangeAspect="1"/>
+            </wp:cNvGraphicFramePr>
+            <a:graphic xmlns:a="http://schemas.openxmlformats.org/drawingml/2006/main">
+              <a:graphicData uri="http://schemas.openxmlformats.org/drawingml/2006/picture">
+                <pic:pic xmlns:pic="http://schemas.openxmlformats.org/drawingml/2006/picture">
+                  <pic:nvPicPr>
+                    <pic:cNvPr id="1" name=""/>
+                    <pic:cNvPicPr/>
+                  </pic:nvPicPr>
+                  <pic:blipFill>
+                    <a:blip r:embed="rId4"/>
+                    <a:stretch>
+                      <a:fillRect/>
+                    </a:stretch>
+                  </pic:blipFill>
+                  <pic:spPr>
+                    <a:xfrm>
+                      <a:off x="0" y="0"/>
+                      <a:ext cx="2400300" cy="1762125"/>
+                    </a:xfrm>
+                    <a:prstGeom prst="rect">
+                      <a:avLst/>
+                    </a:prstGeom>
+                  </pic:spPr>
+                </pic:pic>
+              </a:graphicData>
+            </a:graphic>
+          </wp:inline>
+        </w:drawing>
+      </w:r>
+      <w:r>
+        <w:rPr>
+          <w:b/>
+        </w:rPr>
+        <w:t xml:space="preserve"> </w:t>
+      </w:r>
+    </w:p>
+    <w:p>
+      <w:pPr>
+        <w:rPr>
+          <w:b/>
+        </w:rPr>
+      </w:pPr>
+      <w:r>
+        <w:rPr>
+          <w:b/>
+        </w:rPr>
+        <w:t>To</w:t>
+      </w:r>
+    </w:p>
+    <w:p>
+      <w:pPr>
+        <w:rPr>
+          <w:b/>
+        </w:rPr>
+      </w:pPr>
+      <w:r>
+        <w:rPr>
+          <w:noProof/>
+        </w:rPr>
+        <w:drawing>
+          <wp:inline distT="0" distB="0" distL="0" distR="0" wp14:anchorId="2CA1441D" wp14:editId="41BED921">
+            <wp:extent cx="3057525" cy="2095500"/>
+            <wp:effectExtent l="0" t="0" r="9525" b="0"/>
+            <wp:docPr id="2" name="Picture 2"/>
+            <wp:cNvGraphicFramePr>
+              <a:graphicFrameLocks xmlns:a="http://schemas.openxmlformats.org/drawingml/2006/main" noChangeAspect="1"/>
+            </wp:cNvGraphicFramePr>
+            <a:graphic xmlns:a="http://schemas.openxmlformats.org/drawingml/2006/main">
+              <a:graphicData uri="http://schemas.openxmlformats.org/drawingml/2006/picture">
+                <pic:pic xmlns:pic="http://schemas.openxmlformats.org/drawingml/2006/picture">
+                  <pic:nvPicPr>
+                    <pic:cNvPr id="1" name=""/>
+                    <pic:cNvPicPr/>
+                  </pic:nvPicPr>
+                  <pic:blipFill>
+                    <a:blip r:embed="rId5"/>
+                    <a:stretch>
+                      <a:fillRect/>
+                    </a:stretch>
+                  </pic:blipFill>
+                  <pic:spPr>
+                    <a:xfrm>
+                      <a:off x="0" y="0"/>
+                      <a:ext cx="3057525" cy="2095500"/>
+                    </a:xfrm>
+                    <a:prstGeom prst="rect">
+                      <a:avLst/>
+                    </a:prstGeom>
+                  </pic:spPr>
+                </pic:pic>
+              </a:graphicData>
+            </a:graphic>
+          </wp:inline>
+        </w:drawing>
+      </w:r>
+    </w:p>
+    <w:p>
+      <w:pPr>
+        <w:rPr>
+          <w:b/>
+        </w:rPr>
+      </w:pPr>
+      <w:r>
+        <w:rPr>
+          <w:b/>
+        </w:rPr>
+        <w:t>Because</w:t>
+      </w:r>
+    </w:p>
+    <w:p>
+      <w:pPr>
+        <w:rPr>
+          <w:b/>
+        </w:rPr>
+      </w:pPr>
+      <w:r>
+        <w:rPr>
+          <w:noProof/>
+        </w:rPr>
+        <w:drawing>
+          <wp:inline distT="0" distB="0" distL="0" distR="0" wp14:anchorId="013B3BA2" wp14:editId="38C26702">
+            <wp:extent cx="5943600" cy="736600"/>
+            <wp:effectExtent l="0" t="0" r="0" b="6350"/>
+            <wp:docPr id="3" name="Picture 3"/>
+            <wp:cNvGraphicFramePr>
+              <a:graphicFrameLocks xmlns:a="http://schemas.openxmlformats.org/drawingml/2006/main" noChangeAspect="1"/>
+            </wp:cNvGraphicFramePr>
+            <a:graphic xmlns:a="http://schemas.openxmlformats.org/drawingml/2006/main">
+              <a:graphicData uri="http://schemas.openxmlformats.org/drawingml/2006/picture">
+                <pic:pic xmlns:pic="http://schemas.openxmlformats.org/drawingml/2006/picture">
+                  <pic:nvPicPr>
+                    <pic:cNvPr id="1" name=""/>
+                    <pic:cNvPicPr/>
+                  </pic:nvPicPr>
+                  <pic:blipFill>
+                    <a:blip r:embed="rId6"/>
+                    <a:stretch>
+                      <a:fillRect/>
+                    </a:stretch>
+                  </pic:blipFill>
+                  <pic:spPr>
+                    <a:xfrm>
+                      <a:off x="0" y="0"/>
+                      <a:ext cx="5943600" cy="736600"/>
+                    </a:xfrm>
+                    <a:prstGeom prst="rect">
+                      <a:avLst/>
+                    </a:prstGeom>
+                  </pic:spPr>
+                </pic:pic>
+              </a:graphicData>
+            </a:graphic>
+          </wp:inline>
+        </w:drawing>
+      </w:r>
+    </w:p>
+    <w:p>
+      <w:pPr>
+        <w:rPr>
+          <w:b/>
+        </w:rPr>
+      </w:pPr>
+      <w:r>
+        <w:rPr>
+          <w:b/>
+        </w:rPr>
+        <w:lastRenderedPageBreak/>
+        <w:t>Had to change expr() for the same reason</w:t>
+      </w:r>
       <w:bookmarkStart w:id="0" w:name="_GoBack"/>
       <w:bookmarkEnd w:id="0"/>
-    </w:p>
-    <w:p>
-      <w:r>
-        <w:rPr>
-          <w:b/>
-        </w:rPr>
-        <w:tab/>
-      </w:r>
-      <w:r>
-        <w:t>The python IDE used in this project was IDLE, that is prepackaged with version 3.6</w:t>
-      </w:r>
-      <w:r>
-        <w:t xml:space="preserve">. The program is structured with the entry point at the global level, </w:t>
-      </w:r>
     </w:p>
     <w:sectPr>
       <w:pgSz w:w="12240" w:h="15840"/>

</xml_diff>

<commit_message>
finished project 2 completely
</commit_message>
<xml_diff>
--- a/Homeworks/Project2/Project 2.docx
+++ b/Homeworks/Project2/Project 2.docx
@@ -23,7 +23,57 @@
         <w:jc w:val="center"/>
       </w:pPr>
       <w:r>
-        <w:t>&lt;picture&gt;</w:t>
+        <w:rPr>
+          <w:noProof/>
+        </w:rPr>
+        <w:drawing>
+          <wp:inline distT="0" distB="0" distL="0" distR="0" wp14:anchorId="78AAB8A9" wp14:editId="21CC1C28">
+            <wp:extent cx="5935980" cy="3954780"/>
+            <wp:effectExtent l="0" t="0" r="7620" b="7620"/>
+            <wp:docPr id="16" name="Picture 16"/>
+            <wp:cNvGraphicFramePr>
+              <a:graphicFrameLocks xmlns:a="http://schemas.openxmlformats.org/drawingml/2006/main" noChangeAspect="1"/>
+            </wp:cNvGraphicFramePr>
+            <a:graphic xmlns:a="http://schemas.openxmlformats.org/drawingml/2006/main">
+              <a:graphicData uri="http://schemas.openxmlformats.org/drawingml/2006/picture">
+                <pic:pic xmlns:pic="http://schemas.openxmlformats.org/drawingml/2006/picture">
+                  <pic:nvPicPr>
+                    <pic:cNvPr id="0" name="Picture 1"/>
+                    <pic:cNvPicPr>
+                      <a:picLocks noChangeAspect="1" noChangeArrowheads="1"/>
+                    </pic:cNvPicPr>
+                  </pic:nvPicPr>
+                  <pic:blipFill>
+                    <a:blip r:embed="rId5">
+                      <a:extLst>
+                        <a:ext uri="{28A0092B-C50C-407E-A947-70E740481C1C}">
+                          <a14:useLocalDpi xmlns:a14="http://schemas.microsoft.com/office/drawing/2010/main" val="0"/>
+                        </a:ext>
+                      </a:extLst>
+                    </a:blip>
+                    <a:srcRect/>
+                    <a:stretch>
+                      <a:fillRect/>
+                    </a:stretch>
+                  </pic:blipFill>
+                  <pic:spPr bwMode="auto">
+                    <a:xfrm>
+                      <a:off x="0" y="0"/>
+                      <a:ext cx="5935980" cy="3954780"/>
+                    </a:xfrm>
+                    <a:prstGeom prst="rect">
+                      <a:avLst/>
+                    </a:prstGeom>
+                    <a:noFill/>
+                    <a:ln>
+                      <a:noFill/>
+                    </a:ln>
+                  </pic:spPr>
+                </pic:pic>
+              </a:graphicData>
+            </a:graphic>
+          </wp:inline>
+        </w:drawing>
       </w:r>
     </w:p>
     <w:p>
@@ -38,76 +88,6 @@
         <w:t>peparian</w:t>
       </w:r>
       <w:proofErr w:type="spellEnd"/>
-    </w:p>
-    <w:p>
-      <w:pPr>
-        <w:jc w:val="center"/>
-      </w:pPr>
-    </w:p>
-    <w:p>
-      <w:pPr>
-        <w:jc w:val="center"/>
-      </w:pPr>
-    </w:p>
-    <w:p>
-      <w:pPr>
-        <w:jc w:val="center"/>
-      </w:pPr>
-    </w:p>
-    <w:p>
-      <w:pPr>
-        <w:jc w:val="center"/>
-      </w:pPr>
-    </w:p>
-    <w:p>
-      <w:pPr>
-        <w:jc w:val="center"/>
-      </w:pPr>
-    </w:p>
-    <w:p>
-      <w:pPr>
-        <w:jc w:val="center"/>
-      </w:pPr>
-    </w:p>
-    <w:p>
-      <w:pPr>
-        <w:jc w:val="center"/>
-      </w:pPr>
-    </w:p>
-    <w:p>
-      <w:pPr>
-        <w:jc w:val="center"/>
-      </w:pPr>
-    </w:p>
-    <w:p>
-      <w:pPr>
-        <w:jc w:val="center"/>
-      </w:pPr>
-    </w:p>
-    <w:p>
-      <w:pPr>
-        <w:jc w:val="center"/>
-      </w:pPr>
-    </w:p>
-    <w:p>
-      <w:pPr>
-        <w:jc w:val="center"/>
-      </w:pPr>
-    </w:p>
-    <w:p>
-      <w:pPr>
-        <w:jc w:val="center"/>
-      </w:pPr>
-    </w:p>
-    <w:p>
-      <w:pPr>
-        <w:jc w:val="center"/>
-      </w:pPr>
-    </w:p>
-    <w:p>
-      <w:pPr>
-        <w:jc w:val="center"/>
-      </w:pPr>
     </w:p>
     <w:p>
       <w:pPr>
@@ -186,25 +166,1944 @@
         <w:tab/>
       </w:r>
       <w:r>
-        <w:t xml:space="preserve">The python IDE used in this project was IDLE, that is prepackaged with version 3.6. The program is structured with the entry point at the global level, </w:t>
-      </w:r>
-    </w:p>
-    <w:p/>
-    <w:p/>
-    <w:p>
-      <w:pPr>
-        <w:rPr>
-          <w:b/>
-        </w:rPr>
-      </w:pPr>
-      <w:proofErr w:type="spellStart"/>
-      <w:r>
-        <w:rPr>
-          <w:b/>
-        </w:rPr>
-        <w:t>Probelsm</w:t>
-      </w:r>
-      <w:proofErr w:type="spellEnd"/>
+        <w:t xml:space="preserve">The python IDE used in this project was IDLE, that is prepackaged with version 3.6. </w:t>
+      </w:r>
+    </w:p>
+    <w:p>
+      <w:r>
+        <w:rPr>
+          <w:noProof/>
+        </w:rPr>
+        <w:drawing>
+          <wp:anchor distT="0" distB="0" distL="114300" distR="114300" simplePos="0" relativeHeight="251659264" behindDoc="1" locked="0" layoutInCell="1" allowOverlap="1" wp14:anchorId="7C76ACFF" wp14:editId="6823DBB4">
+            <wp:simplePos x="0" y="0"/>
+            <wp:positionH relativeFrom="margin">
+              <wp:align>left</wp:align>
+            </wp:positionH>
+            <wp:positionV relativeFrom="paragraph">
+              <wp:posOffset>85725</wp:posOffset>
+            </wp:positionV>
+            <wp:extent cx="2733675" cy="3696970"/>
+            <wp:effectExtent l="0" t="0" r="9525" b="0"/>
+            <wp:wrapNone/>
+            <wp:docPr id="6" name="Picture 6"/>
+            <wp:cNvGraphicFramePr>
+              <a:graphicFrameLocks xmlns:a="http://schemas.openxmlformats.org/drawingml/2006/main" noChangeAspect="1"/>
+            </wp:cNvGraphicFramePr>
+            <a:graphic xmlns:a="http://schemas.openxmlformats.org/drawingml/2006/main">
+              <a:graphicData uri="http://schemas.openxmlformats.org/drawingml/2006/picture">
+                <pic:pic xmlns:pic="http://schemas.openxmlformats.org/drawingml/2006/picture">
+                  <pic:nvPicPr>
+                    <pic:cNvPr id="1" name=""/>
+                    <pic:cNvPicPr/>
+                  </pic:nvPicPr>
+                  <pic:blipFill>
+                    <a:blip r:embed="rId6">
+                      <a:extLst>
+                        <a:ext uri="{28A0092B-C50C-407E-A947-70E740481C1C}">
+                          <a14:useLocalDpi xmlns:a14="http://schemas.microsoft.com/office/drawing/2010/main" val="0"/>
+                        </a:ext>
+                      </a:extLst>
+                    </a:blip>
+                    <a:stretch>
+                      <a:fillRect/>
+                    </a:stretch>
+                  </pic:blipFill>
+                  <pic:spPr>
+                    <a:xfrm>
+                      <a:off x="0" y="0"/>
+                      <a:ext cx="2733675" cy="3696970"/>
+                    </a:xfrm>
+                    <a:prstGeom prst="rect">
+                      <a:avLst/>
+                    </a:prstGeom>
+                  </pic:spPr>
+                </pic:pic>
+              </a:graphicData>
+            </a:graphic>
+            <wp14:sizeRelH relativeFrom="page">
+              <wp14:pctWidth>0</wp14:pctWidth>
+            </wp14:sizeRelH>
+            <wp14:sizeRelV relativeFrom="page">
+              <wp14:pctHeight>0</wp14:pctHeight>
+            </wp14:sizeRelV>
+          </wp:anchor>
+        </w:drawing>
+      </w:r>
+    </w:p>
+    <w:p/>
+    <w:p/>
+    <w:p/>
+    <w:p/>
+    <w:p/>
+    <w:p/>
+    <w:p/>
+    <w:p/>
+    <w:p/>
+    <w:p/>
+    <w:p/>
+    <w:p/>
+    <w:p/>
+    <w:p>
+      <w:r>
+        <w:tab/>
+        <w:t>Peripheral functions:</w:t>
+      </w:r>
+    </w:p>
+    <w:p>
+      <w:pPr>
+        <w:pStyle w:val="ListParagraph"/>
+        <w:numPr>
+          <w:ilvl w:val="0"/>
+          <w:numId w:val="1"/>
+        </w:numPr>
+      </w:pPr>
+      <w:proofErr w:type="spellStart"/>
+      <w:r>
+        <w:t>isType</w:t>
+      </w:r>
+      <w:proofErr w:type="spellEnd"/>
+      <w:r>
+        <w:t>(</w:t>
+      </w:r>
+      <w:proofErr w:type="spellStart"/>
+      <w:r>
+        <w:t>ch</w:t>
+      </w:r>
+      <w:proofErr w:type="spellEnd"/>
+      <w:r>
+        <w:t xml:space="preserve"> ): checks if the token is “Int ” or “Real”</w:t>
+      </w:r>
+    </w:p>
+    <w:p>
+      <w:pPr>
+        <w:pStyle w:val="ListParagraph"/>
+        <w:numPr>
+          <w:ilvl w:val="0"/>
+          <w:numId w:val="1"/>
+        </w:numPr>
+      </w:pPr>
+      <w:proofErr w:type="spellStart"/>
+      <w:r>
+        <w:t>isNumber</w:t>
+      </w:r>
+      <w:proofErr w:type="spellEnd"/>
+      <w:r>
+        <w:t>(</w:t>
+      </w:r>
+      <w:proofErr w:type="spellStart"/>
+      <w:r>
+        <w:t>ch</w:t>
+      </w:r>
+      <w:proofErr w:type="spellEnd"/>
+      <w:proofErr w:type="gramStart"/>
+      <w:r>
+        <w:t>) :</w:t>
+      </w:r>
+      <w:proofErr w:type="gramEnd"/>
+      <w:r>
+        <w:t xml:space="preserve">  uses the try block to convert the token to float which then returns true, otherwise false.</w:t>
+      </w:r>
+    </w:p>
+    <w:p>
+      <w:pPr>
+        <w:pStyle w:val="ListParagraph"/>
+        <w:numPr>
+          <w:ilvl w:val="0"/>
+          <w:numId w:val="1"/>
+        </w:numPr>
+      </w:pPr>
+      <w:proofErr w:type="spellStart"/>
+      <w:r>
+        <w:t>isId</w:t>
+      </w:r>
+      <w:proofErr w:type="spellEnd"/>
+      <w:r>
+        <w:t>(</w:t>
+      </w:r>
+      <w:proofErr w:type="spellStart"/>
+      <w:r>
+        <w:t>ch</w:t>
+      </w:r>
+      <w:proofErr w:type="spellEnd"/>
+      <w:proofErr w:type="gramStart"/>
+      <w:r>
+        <w:t>) :</w:t>
+      </w:r>
+      <w:proofErr w:type="gramEnd"/>
+      <w:r>
+        <w:t xml:space="preserve"> checks if the token is a number in reserved words or an empty string.</w:t>
+      </w:r>
+    </w:p>
+    <w:p>
+      <w:pPr>
+        <w:pStyle w:val="ListParagraph"/>
+        <w:numPr>
+          <w:ilvl w:val="0"/>
+          <w:numId w:val="1"/>
+        </w:numPr>
+      </w:pPr>
+      <w:proofErr w:type="spellStart"/>
+      <w:r>
+        <w:t>check_type</w:t>
+      </w:r>
+      <w:proofErr w:type="spellEnd"/>
+      <w:r>
+        <w:t xml:space="preserve"> (</w:t>
+      </w:r>
+      <w:proofErr w:type="spellStart"/>
+      <w:r>
+        <w:t>ch</w:t>
+      </w:r>
+      <w:proofErr w:type="spellEnd"/>
+      <w:r>
+        <w:t>, _</w:t>
+      </w:r>
+      <w:proofErr w:type="gramStart"/>
+      <w:r>
+        <w:t>type)  :</w:t>
+      </w:r>
+      <w:proofErr w:type="gramEnd"/>
+      <w:r>
+        <w:t xml:space="preserve">  compares the type of the token to _type (_type is an inherited attribute from </w:t>
+      </w:r>
+      <w:proofErr w:type="spellStart"/>
+      <w:r>
+        <w:t>stmt,statement</w:t>
+      </w:r>
+      <w:proofErr w:type="spellEnd"/>
+      <w:r>
+        <w:t>) otherwise it will print “Syntax Error”.</w:t>
+      </w:r>
+    </w:p>
+    <w:p/>
+    <w:p>
+      <w:r>
+        <w:rPr>
+          <w:noProof/>
+        </w:rPr>
+        <w:drawing>
+          <wp:anchor distT="0" distB="0" distL="114300" distR="114300" simplePos="0" relativeHeight="251662336" behindDoc="1" locked="0" layoutInCell="1" allowOverlap="1" wp14:anchorId="4C18F342" wp14:editId="4F487904">
+            <wp:simplePos x="0" y="0"/>
+            <wp:positionH relativeFrom="column">
+              <wp:posOffset>-57150</wp:posOffset>
+            </wp:positionH>
+            <wp:positionV relativeFrom="paragraph">
+              <wp:posOffset>110490</wp:posOffset>
+            </wp:positionV>
+            <wp:extent cx="2428875" cy="1676400"/>
+            <wp:effectExtent l="0" t="0" r="9525" b="0"/>
+            <wp:wrapNone/>
+            <wp:docPr id="9" name="Picture 9"/>
+            <wp:cNvGraphicFramePr>
+              <a:graphicFrameLocks xmlns:a="http://schemas.openxmlformats.org/drawingml/2006/main" noChangeAspect="1"/>
+            </wp:cNvGraphicFramePr>
+            <a:graphic xmlns:a="http://schemas.openxmlformats.org/drawingml/2006/main">
+              <a:graphicData uri="http://schemas.openxmlformats.org/drawingml/2006/picture">
+                <pic:pic xmlns:pic="http://schemas.openxmlformats.org/drawingml/2006/picture">
+                  <pic:nvPicPr>
+                    <pic:cNvPr id="1" name=""/>
+                    <pic:cNvPicPr/>
+                  </pic:nvPicPr>
+                  <pic:blipFill>
+                    <a:blip r:embed="rId7">
+                      <a:extLst>
+                        <a:ext uri="{28A0092B-C50C-407E-A947-70E740481C1C}">
+                          <a14:useLocalDpi xmlns:a14="http://schemas.microsoft.com/office/drawing/2010/main" val="0"/>
+                        </a:ext>
+                      </a:extLst>
+                    </a:blip>
+                    <a:stretch>
+                      <a:fillRect/>
+                    </a:stretch>
+                  </pic:blipFill>
+                  <pic:spPr>
+                    <a:xfrm>
+                      <a:off x="0" y="0"/>
+                      <a:ext cx="2428875" cy="1676400"/>
+                    </a:xfrm>
+                    <a:prstGeom prst="rect">
+                      <a:avLst/>
+                    </a:prstGeom>
+                  </pic:spPr>
+                </pic:pic>
+              </a:graphicData>
+            </a:graphic>
+            <wp14:sizeRelH relativeFrom="page">
+              <wp14:pctWidth>0</wp14:pctWidth>
+            </wp14:sizeRelH>
+            <wp14:sizeRelV relativeFrom="page">
+              <wp14:pctHeight>0</wp14:pctHeight>
+            </wp14:sizeRelV>
+          </wp:anchor>
+        </w:drawing>
+      </w:r>
+    </w:p>
+    <w:p/>
+    <w:p/>
+    <w:p/>
+    <w:p/>
+    <w:p/>
+    <w:p>
+      <w:r>
+        <w:rPr>
+          <w:noProof/>
+        </w:rPr>
+        <w:lastRenderedPageBreak/>
+        <w:drawing>
+          <wp:anchor distT="0" distB="0" distL="114300" distR="114300" simplePos="0" relativeHeight="251658240" behindDoc="0" locked="0" layoutInCell="1" allowOverlap="1" wp14:anchorId="4E04B944" wp14:editId="5EAEC8B8">
+            <wp:simplePos x="0" y="0"/>
+            <wp:positionH relativeFrom="margin">
+              <wp:align>left</wp:align>
+            </wp:positionH>
+            <wp:positionV relativeFrom="paragraph">
+              <wp:posOffset>0</wp:posOffset>
+            </wp:positionV>
+            <wp:extent cx="3943016" cy="1523795"/>
+            <wp:effectExtent l="0" t="0" r="635" b="635"/>
+            <wp:wrapNone/>
+            <wp:docPr id="5" name="Picture 5"/>
+            <wp:cNvGraphicFramePr>
+              <a:graphicFrameLocks xmlns:a="http://schemas.openxmlformats.org/drawingml/2006/main" noChangeAspect="1"/>
+            </wp:cNvGraphicFramePr>
+            <a:graphic xmlns:a="http://schemas.openxmlformats.org/drawingml/2006/main">
+              <a:graphicData uri="http://schemas.openxmlformats.org/drawingml/2006/picture">
+                <pic:pic xmlns:pic="http://schemas.openxmlformats.org/drawingml/2006/picture">
+                  <pic:nvPicPr>
+                    <pic:cNvPr id="1" name=""/>
+                    <pic:cNvPicPr/>
+                  </pic:nvPicPr>
+                  <pic:blipFill rotWithShape="1">
+                    <a:blip r:embed="rId8">
+                      <a:extLst>
+                        <a:ext uri="{28A0092B-C50C-407E-A947-70E740481C1C}">
+                          <a14:useLocalDpi xmlns:a14="http://schemas.microsoft.com/office/drawing/2010/main" val="0"/>
+                        </a:ext>
+                      </a:extLst>
+                    </a:blip>
+                    <a:srcRect t="32497" r="59776" b="39852"/>
+                    <a:stretch/>
+                  </pic:blipFill>
+                  <pic:spPr bwMode="auto">
+                    <a:xfrm>
+                      <a:off x="0" y="0"/>
+                      <a:ext cx="3943016" cy="1523795"/>
+                    </a:xfrm>
+                    <a:prstGeom prst="rect">
+                      <a:avLst/>
+                    </a:prstGeom>
+                    <a:ln>
+                      <a:noFill/>
+                    </a:ln>
+                    <a:extLst>
+                      <a:ext uri="{53640926-AAD7-44D8-BBD7-CCE9431645EC}">
+                        <a14:shadowObscured xmlns:a14="http://schemas.microsoft.com/office/drawing/2010/main"/>
+                      </a:ext>
+                    </a:extLst>
+                  </pic:spPr>
+                </pic:pic>
+              </a:graphicData>
+            </a:graphic>
+            <wp14:sizeRelH relativeFrom="page">
+              <wp14:pctWidth>0</wp14:pctWidth>
+            </wp14:sizeRelH>
+            <wp14:sizeRelV relativeFrom="page">
+              <wp14:pctHeight>0</wp14:pctHeight>
+            </wp14:sizeRelV>
+          </wp:anchor>
+        </w:drawing>
+      </w:r>
+    </w:p>
+    <w:p/>
+    <w:p/>
+    <w:p/>
+    <w:p/>
+    <w:p/>
+    <w:p>
+      <w:pPr>
+        <w:spacing w:line="276" w:lineRule="auto"/>
+        <w:ind w:firstLine="720"/>
+      </w:pPr>
+      <w:r>
+        <w:t xml:space="preserve">The program is structured with the entry point of the program </w:t>
+      </w:r>
+      <w:proofErr w:type="gramStart"/>
+      <w:r>
+        <w:t>prog(</w:t>
+      </w:r>
+      <w:proofErr w:type="gramEnd"/>
+      <w:r>
+        <w:t xml:space="preserve">). This takes is to next line of the global level calling global lookahead. In </w:t>
+      </w:r>
+      <w:proofErr w:type="gramStart"/>
+      <w:r>
+        <w:t>Prog(</w:t>
+      </w:r>
+      <w:proofErr w:type="gramEnd"/>
+      <w:r>
+        <w:t xml:space="preserve">), entering a while an infinite loop true, checking the type of lookahead entry. </w:t>
+      </w:r>
+    </w:p>
+    <w:p>
+      <w:pPr>
+        <w:spacing w:line="276" w:lineRule="auto"/>
+      </w:pPr>
+      <w:r>
+        <w:rPr>
+          <w:noProof/>
+        </w:rPr>
+        <w:drawing>
+          <wp:anchor distT="0" distB="0" distL="114300" distR="114300" simplePos="0" relativeHeight="251660288" behindDoc="1" locked="0" layoutInCell="1" allowOverlap="1" wp14:anchorId="2DFFAF6B" wp14:editId="100FD9D3">
+            <wp:simplePos x="0" y="0"/>
+            <wp:positionH relativeFrom="margin">
+              <wp:align>left</wp:align>
+            </wp:positionH>
+            <wp:positionV relativeFrom="paragraph">
+              <wp:posOffset>91440</wp:posOffset>
+            </wp:positionV>
+            <wp:extent cx="2449689" cy="2400300"/>
+            <wp:effectExtent l="0" t="0" r="8255" b="0"/>
+            <wp:wrapNone/>
+            <wp:docPr id="7" name="Picture 7"/>
+            <wp:cNvGraphicFramePr>
+              <a:graphicFrameLocks xmlns:a="http://schemas.openxmlformats.org/drawingml/2006/main" noChangeAspect="1"/>
+            </wp:cNvGraphicFramePr>
+            <a:graphic xmlns:a="http://schemas.openxmlformats.org/drawingml/2006/main">
+              <a:graphicData uri="http://schemas.openxmlformats.org/drawingml/2006/picture">
+                <pic:pic xmlns:pic="http://schemas.openxmlformats.org/drawingml/2006/picture">
+                  <pic:nvPicPr>
+                    <pic:cNvPr id="1" name=""/>
+                    <pic:cNvPicPr/>
+                  </pic:nvPicPr>
+                  <pic:blipFill>
+                    <a:blip r:embed="rId9">
+                      <a:extLst>
+                        <a:ext uri="{28A0092B-C50C-407E-A947-70E740481C1C}">
+                          <a14:useLocalDpi xmlns:a14="http://schemas.microsoft.com/office/drawing/2010/main" val="0"/>
+                        </a:ext>
+                      </a:extLst>
+                    </a:blip>
+                    <a:stretch>
+                      <a:fillRect/>
+                    </a:stretch>
+                  </pic:blipFill>
+                  <pic:spPr>
+                    <a:xfrm>
+                      <a:off x="0" y="0"/>
+                      <a:ext cx="2449689" cy="2400300"/>
+                    </a:xfrm>
+                    <a:prstGeom prst="rect">
+                      <a:avLst/>
+                    </a:prstGeom>
+                  </pic:spPr>
+                </pic:pic>
+              </a:graphicData>
+            </a:graphic>
+            <wp14:sizeRelH relativeFrom="page">
+              <wp14:pctWidth>0</wp14:pctWidth>
+            </wp14:sizeRelH>
+            <wp14:sizeRelV relativeFrom="page">
+              <wp14:pctHeight>0</wp14:pctHeight>
+            </wp14:sizeRelV>
+          </wp:anchor>
+        </w:drawing>
+      </w:r>
+      <w:r>
+        <w:tab/>
+      </w:r>
+    </w:p>
+    <w:p>
+      <w:pPr>
+        <w:spacing w:line="276" w:lineRule="auto"/>
+      </w:pPr>
+    </w:p>
+    <w:p/>
+    <w:p/>
+    <w:p/>
+    <w:p/>
+    <w:p/>
+    <w:p/>
+    <w:p/>
+    <w:p>
+      <w:pPr>
+        <w:spacing w:line="276" w:lineRule="auto"/>
+      </w:pPr>
+      <w:r>
+        <w:t xml:space="preserve">Continuing with </w:t>
+      </w:r>
+      <w:proofErr w:type="spellStart"/>
+      <w:r>
+        <w:rPr>
+          <w:i/>
+        </w:rPr>
+        <w:t>dec_</w:t>
+      </w:r>
+      <w:proofErr w:type="gramStart"/>
+      <w:r>
+        <w:rPr>
+          <w:i/>
+        </w:rPr>
+        <w:t>list</w:t>
+      </w:r>
+      <w:proofErr w:type="spellEnd"/>
+      <w:r>
+        <w:rPr>
+          <w:i/>
+        </w:rPr>
+        <w:t>(</w:t>
+      </w:r>
+      <w:proofErr w:type="gramEnd"/>
+      <w:r>
+        <w:rPr>
+          <w:i/>
+        </w:rPr>
+        <w:t>)</w:t>
+      </w:r>
+      <w:r>
+        <w:t xml:space="preserve"> checks and matches up the lookahead is </w:t>
+      </w:r>
+      <w:proofErr w:type="spellStart"/>
+      <w:r>
+        <w:rPr>
+          <w:i/>
+        </w:rPr>
+        <w:t>isType</w:t>
+      </w:r>
+      <w:proofErr w:type="spellEnd"/>
+      <w:r>
+        <w:rPr>
+          <w:i/>
+        </w:rPr>
+        <w:t>()</w:t>
+      </w:r>
+      <w:r>
+        <w:t xml:space="preserve">.  That where </w:t>
+      </w:r>
+      <w:proofErr w:type="spellStart"/>
+      <w:proofErr w:type="gramStart"/>
+      <w:r>
+        <w:rPr>
+          <w:i/>
+        </w:rPr>
+        <w:t>isType</w:t>
+      </w:r>
+      <w:proofErr w:type="spellEnd"/>
+      <w:r>
+        <w:rPr>
+          <w:i/>
+        </w:rPr>
+        <w:t>(</w:t>
+      </w:r>
+      <w:proofErr w:type="gramEnd"/>
+      <w:r>
+        <w:rPr>
+          <w:i/>
+        </w:rPr>
+        <w:t>)</w:t>
+      </w:r>
+      <w:r>
+        <w:t xml:space="preserve"> is created in </w:t>
+      </w:r>
+      <w:proofErr w:type="spellStart"/>
+      <w:r>
+        <w:rPr>
+          <w:i/>
+        </w:rPr>
+        <w:t>decl_list</w:t>
+      </w:r>
+      <w:proofErr w:type="spellEnd"/>
+      <w:r>
+        <w:rPr>
+          <w:i/>
+        </w:rPr>
+        <w:t>()</w:t>
+      </w:r>
+      <w:r>
+        <w:t xml:space="preserve">. Now we check if the lookahead is </w:t>
+      </w:r>
+      <w:proofErr w:type="spellStart"/>
+      <w:proofErr w:type="gramStart"/>
+      <w:r>
+        <w:rPr>
+          <w:i/>
+        </w:rPr>
+        <w:t>isID</w:t>
+      </w:r>
+      <w:proofErr w:type="spellEnd"/>
+      <w:r>
+        <w:rPr>
+          <w:i/>
+        </w:rPr>
+        <w:t>(</w:t>
+      </w:r>
+      <w:proofErr w:type="gramEnd"/>
+      <w:r>
+        <w:rPr>
+          <w:i/>
+        </w:rPr>
+        <w:t>)</w:t>
+      </w:r>
+      <w:r>
+        <w:t>, then returns true</w:t>
+      </w:r>
+      <w:r>
+        <w:t xml:space="preserve">. It moves onto the next token. </w:t>
+      </w:r>
+    </w:p>
+    <w:p/>
+    <w:p>
+      <w:r>
+        <w:rPr>
+          <w:noProof/>
+        </w:rPr>
+        <w:drawing>
+          <wp:anchor distT="0" distB="0" distL="114300" distR="114300" simplePos="0" relativeHeight="251661312" behindDoc="1" locked="0" layoutInCell="1" allowOverlap="1" wp14:anchorId="0FEF2045" wp14:editId="1822BB53">
+            <wp:simplePos x="0" y="0"/>
+            <wp:positionH relativeFrom="margin">
+              <wp:align>left</wp:align>
+            </wp:positionH>
+            <wp:positionV relativeFrom="paragraph">
+              <wp:posOffset>5715</wp:posOffset>
+            </wp:positionV>
+            <wp:extent cx="6276983" cy="2295525"/>
+            <wp:effectExtent l="0" t="0" r="9525" b="0"/>
+            <wp:wrapNone/>
+            <wp:docPr id="8" name="Picture 8"/>
+            <wp:cNvGraphicFramePr>
+              <a:graphicFrameLocks xmlns:a="http://schemas.openxmlformats.org/drawingml/2006/main" noChangeAspect="1"/>
+            </wp:cNvGraphicFramePr>
+            <a:graphic xmlns:a="http://schemas.openxmlformats.org/drawingml/2006/main">
+              <a:graphicData uri="http://schemas.openxmlformats.org/drawingml/2006/picture">
+                <pic:pic xmlns:pic="http://schemas.openxmlformats.org/drawingml/2006/picture">
+                  <pic:nvPicPr>
+                    <pic:cNvPr id="1" name=""/>
+                    <pic:cNvPicPr/>
+                  </pic:nvPicPr>
+                  <pic:blipFill>
+                    <a:blip r:embed="rId10">
+                      <a:extLst>
+                        <a:ext uri="{28A0092B-C50C-407E-A947-70E740481C1C}">
+                          <a14:useLocalDpi xmlns:a14="http://schemas.microsoft.com/office/drawing/2010/main" val="0"/>
+                        </a:ext>
+                      </a:extLst>
+                    </a:blip>
+                    <a:stretch>
+                      <a:fillRect/>
+                    </a:stretch>
+                  </pic:blipFill>
+                  <pic:spPr>
+                    <a:xfrm>
+                      <a:off x="0" y="0"/>
+                      <a:ext cx="6276983" cy="2295525"/>
+                    </a:xfrm>
+                    <a:prstGeom prst="rect">
+                      <a:avLst/>
+                    </a:prstGeom>
+                  </pic:spPr>
+                </pic:pic>
+              </a:graphicData>
+            </a:graphic>
+            <wp14:sizeRelH relativeFrom="page">
+              <wp14:pctWidth>0</wp14:pctWidth>
+            </wp14:sizeRelH>
+            <wp14:sizeRelV relativeFrom="page">
+              <wp14:pctHeight>0</wp14:pctHeight>
+            </wp14:sizeRelV>
+          </wp:anchor>
+        </w:drawing>
+      </w:r>
+    </w:p>
+    <w:p/>
+    <w:p/>
+    <w:p/>
+    <w:p/>
+    <w:p/>
+    <w:p/>
+    <w:p/>
+    <w:p>
+      <w:pPr>
+        <w:spacing w:line="276" w:lineRule="auto"/>
+      </w:pPr>
+      <w:r>
+        <w:rPr>
+          <w:noProof/>
+        </w:rPr>
+        <w:lastRenderedPageBreak/>
+        <w:drawing>
+          <wp:anchor distT="0" distB="0" distL="114300" distR="114300" simplePos="0" relativeHeight="251663360" behindDoc="1" locked="0" layoutInCell="1" allowOverlap="1" wp14:anchorId="38250704" wp14:editId="764F94D6">
+            <wp:simplePos x="0" y="0"/>
+            <wp:positionH relativeFrom="column">
+              <wp:posOffset>-47625</wp:posOffset>
+            </wp:positionH>
+            <wp:positionV relativeFrom="paragraph">
+              <wp:posOffset>457200</wp:posOffset>
+            </wp:positionV>
+            <wp:extent cx="3486150" cy="3618214"/>
+            <wp:effectExtent l="0" t="0" r="0" b="1905"/>
+            <wp:wrapNone/>
+            <wp:docPr id="10" name="Picture 10"/>
+            <wp:cNvGraphicFramePr>
+              <a:graphicFrameLocks xmlns:a="http://schemas.openxmlformats.org/drawingml/2006/main" noChangeAspect="1"/>
+            </wp:cNvGraphicFramePr>
+            <a:graphic xmlns:a="http://schemas.openxmlformats.org/drawingml/2006/main">
+              <a:graphicData uri="http://schemas.openxmlformats.org/drawingml/2006/picture">
+                <pic:pic xmlns:pic="http://schemas.openxmlformats.org/drawingml/2006/picture">
+                  <pic:nvPicPr>
+                    <pic:cNvPr id="1" name=""/>
+                    <pic:cNvPicPr/>
+                  </pic:nvPicPr>
+                  <pic:blipFill>
+                    <a:blip r:embed="rId11">
+                      <a:extLst>
+                        <a:ext uri="{28A0092B-C50C-407E-A947-70E740481C1C}">
+                          <a14:useLocalDpi xmlns:a14="http://schemas.microsoft.com/office/drawing/2010/main" val="0"/>
+                        </a:ext>
+                      </a:extLst>
+                    </a:blip>
+                    <a:stretch>
+                      <a:fillRect/>
+                    </a:stretch>
+                  </pic:blipFill>
+                  <pic:spPr>
+                    <a:xfrm>
+                      <a:off x="0" y="0"/>
+                      <a:ext cx="3486150" cy="3618214"/>
+                    </a:xfrm>
+                    <a:prstGeom prst="rect">
+                      <a:avLst/>
+                    </a:prstGeom>
+                  </pic:spPr>
+                </pic:pic>
+              </a:graphicData>
+            </a:graphic>
+            <wp14:sizeRelH relativeFrom="page">
+              <wp14:pctWidth>0</wp14:pctWidth>
+            </wp14:sizeRelH>
+            <wp14:sizeRelV relativeFrom="page">
+              <wp14:pctHeight>0</wp14:pctHeight>
+            </wp14:sizeRelV>
+          </wp:anchor>
+        </w:drawing>
+      </w:r>
+      <w:r>
+        <w:t xml:space="preserve">In </w:t>
+      </w:r>
+      <w:proofErr w:type="spellStart"/>
+      <w:r>
+        <w:rPr>
+          <w:i/>
+        </w:rPr>
+        <w:t>id_</w:t>
+      </w:r>
+      <w:proofErr w:type="gramStart"/>
+      <w:r>
+        <w:rPr>
+          <w:i/>
+        </w:rPr>
+        <w:t>list</w:t>
+      </w:r>
+      <w:proofErr w:type="spellEnd"/>
+      <w:r>
+        <w:rPr>
+          <w:i/>
+        </w:rPr>
+        <w:t>(</w:t>
+      </w:r>
+      <w:proofErr w:type="gramEnd"/>
+      <w:r>
+        <w:rPr>
+          <w:i/>
+        </w:rPr>
+        <w:t>)</w:t>
+      </w:r>
+      <w:r>
+        <w:rPr>
+          <w:i/>
+        </w:rPr>
+        <w:t>,</w:t>
+      </w:r>
+      <w:r>
+        <w:t xml:space="preserve"> </w:t>
+      </w:r>
+      <w:r>
+        <w:t xml:space="preserve">next token is transferred over as lookahead and checks for its </w:t>
+      </w:r>
+      <w:r>
+        <w:rPr>
+          <w:i/>
+        </w:rPr>
+        <w:t>_id</w:t>
+      </w:r>
+      <w:r>
+        <w:t xml:space="preserve"> in </w:t>
+      </w:r>
+      <w:proofErr w:type="spellStart"/>
+      <w:r>
+        <w:rPr>
+          <w:i/>
+        </w:rPr>
+        <w:t>symtab</w:t>
+      </w:r>
+      <w:proofErr w:type="spellEnd"/>
+      <w:r>
+        <w:t xml:space="preserve">. </w:t>
+      </w:r>
+      <w:r>
+        <w:t xml:space="preserve">In if else statement, if type is “int” store it in </w:t>
+      </w:r>
+      <w:proofErr w:type="spellStart"/>
+      <w:r>
+        <w:rPr>
+          <w:i/>
+        </w:rPr>
+        <w:t>symtab</w:t>
+      </w:r>
+      <w:proofErr w:type="spellEnd"/>
+      <w:r>
+        <w:t>, or if it is “real”</w:t>
+      </w:r>
+      <w:r>
+        <w:t xml:space="preserve"> it stores is </w:t>
+      </w:r>
+      <w:proofErr w:type="spellStart"/>
+      <w:r>
+        <w:rPr>
+          <w:i/>
+        </w:rPr>
+        <w:t>symtab</w:t>
+      </w:r>
+      <w:proofErr w:type="spellEnd"/>
+      <w:r>
+        <w:rPr>
+          <w:i/>
+        </w:rPr>
+        <w:t xml:space="preserve">. </w:t>
+      </w:r>
+    </w:p>
+    <w:p/>
+    <w:p/>
+    <w:p/>
+    <w:p/>
+    <w:p/>
+    <w:p/>
+    <w:p/>
+    <w:p/>
+    <w:p/>
+    <w:p/>
+    <w:p/>
+    <w:p/>
+    <w:p/>
+    <w:p>
+      <w:pPr>
+        <w:ind w:firstLine="720"/>
+      </w:pPr>
+      <w:r>
+        <w:t xml:space="preserve">The statement </w:t>
+      </w:r>
+      <w:proofErr w:type="spellStart"/>
+      <w:proofErr w:type="gramStart"/>
+      <w:r>
+        <w:rPr>
+          <w:i/>
+        </w:rPr>
+        <w:t>stmt</w:t>
+      </w:r>
+      <w:proofErr w:type="spellEnd"/>
+      <w:r>
+        <w:rPr>
+          <w:i/>
+        </w:rPr>
+        <w:t>(</w:t>
+      </w:r>
+      <w:proofErr w:type="gramEnd"/>
+      <w:r>
+        <w:rPr>
+          <w:i/>
+        </w:rPr>
+        <w:t>)</w:t>
+      </w:r>
+      <w:r>
+        <w:t xml:space="preserve"> function runs through global entry and </w:t>
+      </w:r>
+      <w:proofErr w:type="spellStart"/>
+      <w:r>
+        <w:t>symtab</w:t>
+      </w:r>
+      <w:proofErr w:type="spellEnd"/>
+      <w:r>
+        <w:t>. If the id of the entry m</w:t>
+      </w:r>
+      <w:r>
+        <w:t>atched with id</w:t>
+      </w:r>
+      <w:r>
+        <w:t xml:space="preserve"> of </w:t>
+      </w:r>
+      <w:proofErr w:type="spellStart"/>
+      <w:r>
+        <w:t>symtab</w:t>
+      </w:r>
+      <w:proofErr w:type="spellEnd"/>
+      <w:r>
+        <w:t xml:space="preserve"> dictionary, then it retrieves the type of the value stored in </w:t>
+      </w:r>
+      <w:proofErr w:type="spellStart"/>
+      <w:r>
+        <w:t>symtab</w:t>
+      </w:r>
+      <w:proofErr w:type="spellEnd"/>
+      <w:r>
+        <w:t xml:space="preserve">, stores it in _id. After matching ‘=’, we store the returned value of expr(_type) in the value of _id.  In </w:t>
+      </w:r>
+      <w:proofErr w:type="spellStart"/>
+      <w:proofErr w:type="gramStart"/>
+      <w:r>
+        <w:rPr>
+          <w:i/>
+        </w:rPr>
+        <w:t>stmt</w:t>
+      </w:r>
+      <w:proofErr w:type="spellEnd"/>
+      <w:r>
+        <w:rPr>
+          <w:i/>
+        </w:rPr>
+        <w:t>(</w:t>
+      </w:r>
+      <w:proofErr w:type="gramEnd"/>
+      <w:r>
+        <w:rPr>
+          <w:i/>
+        </w:rPr>
+        <w:t>),</w:t>
+      </w:r>
+      <w:r>
+        <w:t xml:space="preserve"> the “if” and “else” tokens are being matched and checked for its condition Boolean value returned from </w:t>
+      </w:r>
+      <w:proofErr w:type="spellStart"/>
+      <w:r>
+        <w:t>cond</w:t>
+      </w:r>
+      <w:proofErr w:type="spellEnd"/>
+      <w:r>
+        <w:t xml:space="preserve">(). This value is used to determine whether to use the next call of </w:t>
+      </w:r>
+      <w:proofErr w:type="gramStart"/>
+      <w:r>
+        <w:t>expr(</w:t>
+      </w:r>
+      <w:proofErr w:type="gramEnd"/>
+      <w:r>
+        <w:t xml:space="preserve">) to replace the value of the _id, or continue with the current. After this ‘;’ is matched. </w:t>
+      </w:r>
+    </w:p>
+    <w:p>
+      <w:r>
+        <w:tab/>
+      </w:r>
+      <w:r>
+        <w:t xml:space="preserve">After the </w:t>
+      </w:r>
+      <w:r>
+        <w:rPr>
+          <w:i/>
+        </w:rPr>
+        <w:t>if, else</w:t>
+      </w:r>
+      <w:r>
+        <w:t xml:space="preserve"> statements are completed, it checks if the lookahead is either </w:t>
+      </w:r>
+      <w:proofErr w:type="spellStart"/>
+      <w:r>
+        <w:t>printi</w:t>
+      </w:r>
+      <w:proofErr w:type="spellEnd"/>
+      <w:r>
+        <w:t xml:space="preserve"> or </w:t>
+      </w:r>
+      <w:proofErr w:type="spellStart"/>
+      <w:r>
+        <w:t>printr</w:t>
+      </w:r>
+      <w:proofErr w:type="spellEnd"/>
+      <w:r>
+        <w:t xml:space="preserve">, when will pass in a different type for </w:t>
+      </w:r>
+      <w:proofErr w:type="gramStart"/>
+      <w:r>
+        <w:t>expr(</w:t>
+      </w:r>
+      <w:proofErr w:type="gramEnd"/>
+      <w:r>
+        <w:t>) inherited value. If none of these value are found, then print “Invalid Symbol”.</w:t>
+      </w:r>
+    </w:p>
+    <w:p>
+      <w:r>
+        <w:rPr>
+          <w:noProof/>
+        </w:rPr>
+        <w:drawing>
+          <wp:anchor distT="0" distB="0" distL="114300" distR="114300" simplePos="0" relativeHeight="251664384" behindDoc="0" locked="0" layoutInCell="1" allowOverlap="1" wp14:anchorId="49173126" wp14:editId="150EFB34">
+            <wp:simplePos x="0" y="0"/>
+            <wp:positionH relativeFrom="margin">
+              <wp:align>left</wp:align>
+            </wp:positionH>
+            <wp:positionV relativeFrom="paragraph">
+              <wp:posOffset>94615</wp:posOffset>
+            </wp:positionV>
+            <wp:extent cx="1704975" cy="1467072"/>
+            <wp:effectExtent l="0" t="0" r="0" b="0"/>
+            <wp:wrapSquare wrapText="bothSides"/>
+            <wp:docPr id="11" name="Picture 11"/>
+            <wp:cNvGraphicFramePr>
+              <a:graphicFrameLocks xmlns:a="http://schemas.openxmlformats.org/drawingml/2006/main" noChangeAspect="1"/>
+            </wp:cNvGraphicFramePr>
+            <a:graphic xmlns:a="http://schemas.openxmlformats.org/drawingml/2006/main">
+              <a:graphicData uri="http://schemas.openxmlformats.org/drawingml/2006/picture">
+                <pic:pic xmlns:pic="http://schemas.openxmlformats.org/drawingml/2006/picture">
+                  <pic:nvPicPr>
+                    <pic:cNvPr id="1" name=""/>
+                    <pic:cNvPicPr/>
+                  </pic:nvPicPr>
+                  <pic:blipFill>
+                    <a:blip r:embed="rId12">
+                      <a:extLst>
+                        <a:ext uri="{28A0092B-C50C-407E-A947-70E740481C1C}">
+                          <a14:useLocalDpi xmlns:a14="http://schemas.microsoft.com/office/drawing/2010/main" val="0"/>
+                        </a:ext>
+                      </a:extLst>
+                    </a:blip>
+                    <a:stretch>
+                      <a:fillRect/>
+                    </a:stretch>
+                  </pic:blipFill>
+                  <pic:spPr>
+                    <a:xfrm>
+                      <a:off x="0" y="0"/>
+                      <a:ext cx="1704975" cy="1467072"/>
+                    </a:xfrm>
+                    <a:prstGeom prst="rect">
+                      <a:avLst/>
+                    </a:prstGeom>
+                  </pic:spPr>
+                </pic:pic>
+              </a:graphicData>
+            </a:graphic>
+          </wp:anchor>
+        </w:drawing>
+      </w:r>
+    </w:p>
+    <w:p>
+      <w:r>
+        <w:br/>
+        <w:t xml:space="preserve">In </w:t>
+      </w:r>
+      <w:r>
+        <w:rPr>
+          <w:i/>
+        </w:rPr>
+        <w:t>expr</w:t>
+      </w:r>
+      <w:r>
+        <w:t xml:space="preserve">, expression will call term </w:t>
+      </w:r>
+      <w:r>
+        <w:t>recursively</w:t>
+      </w:r>
+      <w:r>
+        <w:t xml:space="preserve"> until there are no more plus or minus token </w:t>
+      </w:r>
+      <w:r>
+        <w:br w:type="textWrapping" w:clear="all"/>
+      </w:r>
+    </w:p>
+    <w:p>
+      <w:pPr>
+        <w:tabs>
+          <w:tab w:val="left" w:pos="3345"/>
+        </w:tabs>
+      </w:pPr>
+      <w:r>
+        <w:rPr>
+          <w:noProof/>
+        </w:rPr>
+        <w:lastRenderedPageBreak/>
+        <w:drawing>
+          <wp:anchor distT="0" distB="0" distL="114300" distR="114300" simplePos="0" relativeHeight="251665408" behindDoc="1" locked="0" layoutInCell="1" allowOverlap="1" wp14:anchorId="06CC7821" wp14:editId="1D75C461">
+            <wp:simplePos x="0" y="0"/>
+            <wp:positionH relativeFrom="column">
+              <wp:posOffset>-142875</wp:posOffset>
+            </wp:positionH>
+            <wp:positionV relativeFrom="paragraph">
+              <wp:posOffset>-647700</wp:posOffset>
+            </wp:positionV>
+            <wp:extent cx="1902460" cy="914400"/>
+            <wp:effectExtent l="0" t="0" r="2540" b="0"/>
+            <wp:wrapNone/>
+            <wp:docPr id="12" name="Picture 12"/>
+            <wp:cNvGraphicFramePr>
+              <a:graphicFrameLocks xmlns:a="http://schemas.openxmlformats.org/drawingml/2006/main" noChangeAspect="1"/>
+            </wp:cNvGraphicFramePr>
+            <a:graphic xmlns:a="http://schemas.openxmlformats.org/drawingml/2006/main">
+              <a:graphicData uri="http://schemas.openxmlformats.org/drawingml/2006/picture">
+                <pic:pic xmlns:pic="http://schemas.openxmlformats.org/drawingml/2006/picture">
+                  <pic:nvPicPr>
+                    <pic:cNvPr id="1" name=""/>
+                    <pic:cNvPicPr/>
+                  </pic:nvPicPr>
+                  <pic:blipFill>
+                    <a:blip r:embed="rId13">
+                      <a:extLst>
+                        <a:ext uri="{28A0092B-C50C-407E-A947-70E740481C1C}">
+                          <a14:useLocalDpi xmlns:a14="http://schemas.microsoft.com/office/drawing/2010/main" val="0"/>
+                        </a:ext>
+                      </a:extLst>
+                    </a:blip>
+                    <a:stretch>
+                      <a:fillRect/>
+                    </a:stretch>
+                  </pic:blipFill>
+                  <pic:spPr>
+                    <a:xfrm>
+                      <a:off x="0" y="0"/>
+                      <a:ext cx="1902460" cy="914400"/>
+                    </a:xfrm>
+                    <a:prstGeom prst="rect">
+                      <a:avLst/>
+                    </a:prstGeom>
+                  </pic:spPr>
+                </pic:pic>
+              </a:graphicData>
+            </a:graphic>
+            <wp14:sizeRelH relativeFrom="page">
+              <wp14:pctWidth>0</wp14:pctWidth>
+            </wp14:sizeRelH>
+            <wp14:sizeRelV relativeFrom="page">
+              <wp14:pctHeight>0</wp14:pctHeight>
+            </wp14:sizeRelV>
+          </wp:anchor>
+        </w:drawing>
+      </w:r>
+      <w:r>
+        <w:tab/>
+      </w:r>
+      <w:r>
+        <w:br/>
+      </w:r>
+      <w:r>
+        <w:br/>
+        <w:t xml:space="preserve">In </w:t>
+      </w:r>
+      <w:r>
+        <w:rPr>
+          <w:i/>
+        </w:rPr>
+        <w:t>term</w:t>
+      </w:r>
+      <w:r>
+        <w:t xml:space="preserve">, term will call factor infinitively until there are no more plus or minus tokens.  </w:t>
+      </w:r>
+    </w:p>
+    <w:p>
+      <w:pPr>
+        <w:tabs>
+          <w:tab w:val="left" w:pos="3345"/>
+        </w:tabs>
+      </w:pPr>
+      <w:r>
+        <w:rPr>
+          <w:noProof/>
+        </w:rPr>
+        <w:drawing>
+          <wp:inline distT="0" distB="0" distL="0" distR="0" wp14:anchorId="7365E07E" wp14:editId="1E086937">
+            <wp:extent cx="2324100" cy="1045065"/>
+            <wp:effectExtent l="0" t="0" r="0" b="3175"/>
+            <wp:docPr id="13" name="Picture 13"/>
+            <wp:cNvGraphicFramePr>
+              <a:graphicFrameLocks xmlns:a="http://schemas.openxmlformats.org/drawingml/2006/main" noChangeAspect="1"/>
+            </wp:cNvGraphicFramePr>
+            <a:graphic xmlns:a="http://schemas.openxmlformats.org/drawingml/2006/main">
+              <a:graphicData uri="http://schemas.openxmlformats.org/drawingml/2006/picture">
+                <pic:pic xmlns:pic="http://schemas.openxmlformats.org/drawingml/2006/picture">
+                  <pic:nvPicPr>
+                    <pic:cNvPr id="1" name=""/>
+                    <pic:cNvPicPr/>
+                  </pic:nvPicPr>
+                  <pic:blipFill>
+                    <a:blip r:embed="rId14"/>
+                    <a:stretch>
+                      <a:fillRect/>
+                    </a:stretch>
+                  </pic:blipFill>
+                  <pic:spPr>
+                    <a:xfrm>
+                      <a:off x="0" y="0"/>
+                      <a:ext cx="2337510" cy="1051095"/>
+                    </a:xfrm>
+                    <a:prstGeom prst="rect">
+                      <a:avLst/>
+                    </a:prstGeom>
+                  </pic:spPr>
+                </pic:pic>
+              </a:graphicData>
+            </a:graphic>
+          </wp:inline>
+        </w:drawing>
+      </w:r>
+    </w:p>
+    <w:p>
+      <w:pPr>
+        <w:tabs>
+          <w:tab w:val="left" w:pos="3345"/>
+        </w:tabs>
+      </w:pPr>
+      <w:r>
+        <w:t xml:space="preserve">In </w:t>
+      </w:r>
+      <w:r>
+        <w:rPr>
+          <w:i/>
+        </w:rPr>
+        <w:t xml:space="preserve">factor, </w:t>
+      </w:r>
+      <w:r>
+        <w:t xml:space="preserve">factor will call </w:t>
+      </w:r>
+      <w:r>
+        <w:rPr>
+          <w:i/>
+        </w:rPr>
+        <w:t>base</w:t>
+      </w:r>
+      <w:r>
+        <w:t xml:space="preserve"> </w:t>
+      </w:r>
+      <w:r>
+        <w:t xml:space="preserve">and then </w:t>
+      </w:r>
+      <w:proofErr w:type="spellStart"/>
+      <w:r>
+        <w:t>recusively</w:t>
+      </w:r>
+      <w:proofErr w:type="spellEnd"/>
+      <w:r>
+        <w:t xml:space="preserve"> call itself when lookahead is ‘^’ until a base is returned. After a token ‘^’, the return value is op^(</w:t>
+      </w:r>
+      <w:proofErr w:type="gramStart"/>
+      <w:r>
+        <w:t>factor(</w:t>
+      </w:r>
+      <w:proofErr w:type="gramEnd"/>
+      <w:r>
+        <w:t xml:space="preserve">)). </w:t>
+      </w:r>
+    </w:p>
+    <w:p>
+      <w:pPr>
+        <w:tabs>
+          <w:tab w:val="left" w:pos="3345"/>
+        </w:tabs>
+        <w:rPr>
+          <w:b/>
+        </w:rPr>
+      </w:pPr>
+      <w:r>
+        <w:rPr>
+          <w:noProof/>
+        </w:rPr>
+        <w:drawing>
+          <wp:anchor distT="0" distB="0" distL="114300" distR="114300" simplePos="0" relativeHeight="251666432" behindDoc="0" locked="0" layoutInCell="1" allowOverlap="1" wp14:anchorId="01903B9B" wp14:editId="640B867C">
+            <wp:simplePos x="914400" y="3200400"/>
+            <wp:positionH relativeFrom="column">
+              <wp:align>left</wp:align>
+            </wp:positionH>
+            <wp:positionV relativeFrom="paragraph">
+              <wp:align>top</wp:align>
+            </wp:positionV>
+            <wp:extent cx="2847975" cy="1877647"/>
+            <wp:effectExtent l="0" t="0" r="0" b="8890"/>
+            <wp:wrapSquare wrapText="bothSides"/>
+            <wp:docPr id="14" name="Picture 14"/>
+            <wp:cNvGraphicFramePr>
+              <a:graphicFrameLocks xmlns:a="http://schemas.openxmlformats.org/drawingml/2006/main" noChangeAspect="1"/>
+            </wp:cNvGraphicFramePr>
+            <a:graphic xmlns:a="http://schemas.openxmlformats.org/drawingml/2006/main">
+              <a:graphicData uri="http://schemas.openxmlformats.org/drawingml/2006/picture">
+                <pic:pic xmlns:pic="http://schemas.openxmlformats.org/drawingml/2006/picture">
+                  <pic:nvPicPr>
+                    <pic:cNvPr id="1" name=""/>
+                    <pic:cNvPicPr/>
+                  </pic:nvPicPr>
+                  <pic:blipFill>
+                    <a:blip r:embed="rId15">
+                      <a:extLst>
+                        <a:ext uri="{28A0092B-C50C-407E-A947-70E740481C1C}">
+                          <a14:useLocalDpi xmlns:a14="http://schemas.microsoft.com/office/drawing/2010/main" val="0"/>
+                        </a:ext>
+                      </a:extLst>
+                    </a:blip>
+                    <a:stretch>
+                      <a:fillRect/>
+                    </a:stretch>
+                  </pic:blipFill>
+                  <pic:spPr>
+                    <a:xfrm>
+                      <a:off x="0" y="0"/>
+                      <a:ext cx="2847975" cy="1877647"/>
+                    </a:xfrm>
+                    <a:prstGeom prst="rect">
+                      <a:avLst/>
+                    </a:prstGeom>
+                  </pic:spPr>
+                </pic:pic>
+              </a:graphicData>
+            </a:graphic>
+          </wp:anchor>
+        </w:drawing>
+      </w:r>
+      <w:r>
+        <w:t xml:space="preserve">Base determines whether it is in expressions in </w:t>
+      </w:r>
+      <w:r>
+        <w:t>parentheses</w:t>
+      </w:r>
+      <w:r>
+        <w:t xml:space="preserve">, checks for _id in </w:t>
+      </w:r>
+      <w:proofErr w:type="spellStart"/>
+      <w:r>
+        <w:t>symtab</w:t>
+      </w:r>
+      <w:proofErr w:type="spellEnd"/>
+      <w:r>
+        <w:t xml:space="preserve">, or </w:t>
+      </w:r>
+      <w:proofErr w:type="spellStart"/>
+      <w:r>
+        <w:t>isNumber</w:t>
+      </w:r>
+      <w:proofErr w:type="spellEnd"/>
+      <w:r>
+        <w:t xml:space="preserve">, then it matches this value, and returns the value returned </w:t>
+      </w:r>
+      <w:proofErr w:type="spellStart"/>
+      <w:r>
+        <w:t>check_type</w:t>
+      </w:r>
+      <w:proofErr w:type="spellEnd"/>
+      <w:r>
+        <w:t>.</w:t>
+      </w:r>
+      <w:r>
+        <w:t xml:space="preserve"> If the token not matched with a parentheses it will print “Syntax Error: Invalid Base”. </w:t>
+      </w:r>
+    </w:p>
+    <w:p>
+      <w:pPr>
+        <w:rPr>
+          <w:b/>
+        </w:rPr>
+      </w:pPr>
+    </w:p>
+    <w:p>
+      <w:pPr>
+        <w:rPr>
+          <w:b/>
+        </w:rPr>
+      </w:pPr>
+    </w:p>
+    <w:p>
+      <w:pPr>
+        <w:rPr>
+          <w:b/>
+        </w:rPr>
+      </w:pPr>
+    </w:p>
+    <w:p>
+      <w:pPr>
+        <w:tabs>
+          <w:tab w:val="left" w:pos="6165"/>
+        </w:tabs>
+        <w:ind w:left="6165"/>
+      </w:pPr>
+      <w:r>
+        <w:rPr>
+          <w:noProof/>
+        </w:rPr>
+        <w:drawing>
+          <wp:anchor distT="0" distB="0" distL="114300" distR="114300" simplePos="0" relativeHeight="251667456" behindDoc="1" locked="0" layoutInCell="1" allowOverlap="1" wp14:anchorId="485F1C61" wp14:editId="723BED60">
+            <wp:simplePos x="0" y="0"/>
+            <wp:positionH relativeFrom="column">
+              <wp:posOffset>0</wp:posOffset>
+            </wp:positionH>
+            <wp:positionV relativeFrom="paragraph">
+              <wp:posOffset>3810</wp:posOffset>
+            </wp:positionV>
+            <wp:extent cx="3743325" cy="2835910"/>
+            <wp:effectExtent l="0" t="0" r="9525" b="2540"/>
+            <wp:wrapNone/>
+            <wp:docPr id="15" name="Picture 15"/>
+            <wp:cNvGraphicFramePr>
+              <a:graphicFrameLocks xmlns:a="http://schemas.openxmlformats.org/drawingml/2006/main" noChangeAspect="1"/>
+            </wp:cNvGraphicFramePr>
+            <a:graphic xmlns:a="http://schemas.openxmlformats.org/drawingml/2006/main">
+              <a:graphicData uri="http://schemas.openxmlformats.org/drawingml/2006/picture">
+                <pic:pic xmlns:pic="http://schemas.openxmlformats.org/drawingml/2006/picture">
+                  <pic:nvPicPr>
+                    <pic:cNvPr id="1" name=""/>
+                    <pic:cNvPicPr/>
+                  </pic:nvPicPr>
+                  <pic:blipFill>
+                    <a:blip r:embed="rId16">
+                      <a:extLst>
+                        <a:ext uri="{28A0092B-C50C-407E-A947-70E740481C1C}">
+                          <a14:useLocalDpi xmlns:a14="http://schemas.microsoft.com/office/drawing/2010/main" val="0"/>
+                        </a:ext>
+                      </a:extLst>
+                    </a:blip>
+                    <a:stretch>
+                      <a:fillRect/>
+                    </a:stretch>
+                  </pic:blipFill>
+                  <pic:spPr>
+                    <a:xfrm>
+                      <a:off x="0" y="0"/>
+                      <a:ext cx="3743325" cy="2835910"/>
+                    </a:xfrm>
+                    <a:prstGeom prst="rect">
+                      <a:avLst/>
+                    </a:prstGeom>
+                  </pic:spPr>
+                </pic:pic>
+              </a:graphicData>
+            </a:graphic>
+            <wp14:sizeRelH relativeFrom="page">
+              <wp14:pctWidth>0</wp14:pctWidth>
+            </wp14:sizeRelH>
+            <wp14:sizeRelV relativeFrom="page">
+              <wp14:pctHeight>0</wp14:pctHeight>
+            </wp14:sizeRelV>
+          </wp:anchor>
+        </w:drawing>
+      </w:r>
+      <w:r>
+        <w:rPr>
+          <w:b/>
+        </w:rPr>
+        <w:tab/>
+      </w:r>
+      <w:r>
+        <w:t xml:space="preserve">In </w:t>
+      </w:r>
+      <w:proofErr w:type="spellStart"/>
+      <w:proofErr w:type="gramStart"/>
+      <w:r>
+        <w:rPr>
+          <w:i/>
+        </w:rPr>
+        <w:t>cond</w:t>
+      </w:r>
+      <w:proofErr w:type="spellEnd"/>
+      <w:r>
+        <w:rPr>
+          <w:i/>
+        </w:rPr>
+        <w:t>(</w:t>
+      </w:r>
+      <w:proofErr w:type="gramEnd"/>
+      <w:r>
+        <w:rPr>
+          <w:i/>
+        </w:rPr>
+        <w:t>)</w:t>
+      </w:r>
+      <w:r>
+        <w:t xml:space="preserve">, condition lookahead token is  checked for operands _type. It matches with different operands like such “&lt;, &gt;, =&gt;, &lt;=, ==” and it will returns </w:t>
+      </w:r>
+      <w:r>
+        <w:t>it’s</w:t>
+      </w:r>
+      <w:r>
+        <w:t xml:space="preserve"> </w:t>
+      </w:r>
+      <w:r>
+        <w:t>whichever</w:t>
+      </w:r>
+      <w:r>
+        <w:t xml:space="preserve"> is greater, less than, or equals to.</w:t>
+      </w:r>
+    </w:p>
+    <w:p>
+      <w:pPr>
+        <w:rPr>
+          <w:b/>
+        </w:rPr>
+      </w:pPr>
+    </w:p>
+    <w:p>
+      <w:pPr>
+        <w:rPr>
+          <w:b/>
+        </w:rPr>
+      </w:pPr>
+    </w:p>
+    <w:p>
+      <w:pPr>
+        <w:rPr>
+          <w:b/>
+        </w:rPr>
+      </w:pPr>
+    </w:p>
+    <w:p>
+      <w:pPr>
+        <w:rPr>
+          <w:b/>
+        </w:rPr>
+      </w:pPr>
+    </w:p>
+    <w:p>
+      <w:pPr>
+        <w:rPr>
+          <w:b/>
+        </w:rPr>
+      </w:pPr>
+    </w:p>
+    <w:p>
+      <w:pPr>
+        <w:rPr>
+          <w:b/>
+        </w:rPr>
+      </w:pPr>
+    </w:p>
+    <w:p>
+      <w:pPr>
+        <w:rPr>
+          <w:b/>
+        </w:rPr>
+      </w:pPr>
+    </w:p>
+    <w:p>
+      <w:pPr>
+        <w:rPr>
+          <w:b/>
+        </w:rPr>
+      </w:pPr>
+    </w:p>
+    <w:p>
+      <w:pPr>
+        <w:rPr>
+          <w:b/>
+        </w:rPr>
+      </w:pPr>
+    </w:p>
+    <w:p>
+      <w:pPr>
+        <w:rPr>
+          <w:b/>
+        </w:rPr>
+      </w:pPr>
+      <w:r>
+        <w:rPr>
+          <w:noProof/>
+        </w:rPr>
+        <w:lastRenderedPageBreak/>
+        <w:drawing>
+          <wp:anchor distT="0" distB="0" distL="114300" distR="114300" simplePos="0" relativeHeight="251668480" behindDoc="1" locked="0" layoutInCell="1" allowOverlap="1" wp14:anchorId="308DA1D4" wp14:editId="1A2EE830">
+            <wp:simplePos x="0" y="0"/>
+            <wp:positionH relativeFrom="margin">
+              <wp:posOffset>-66675</wp:posOffset>
+            </wp:positionH>
+            <wp:positionV relativeFrom="paragraph">
+              <wp:posOffset>-581025</wp:posOffset>
+            </wp:positionV>
+            <wp:extent cx="3724275" cy="1553784"/>
+            <wp:effectExtent l="0" t="0" r="0" b="8890"/>
+            <wp:wrapNone/>
+            <wp:docPr id="4" name="Picture 4"/>
+            <wp:cNvGraphicFramePr>
+              <a:graphicFrameLocks xmlns:a="http://schemas.openxmlformats.org/drawingml/2006/main" noChangeAspect="1"/>
+            </wp:cNvGraphicFramePr>
+            <a:graphic xmlns:a="http://schemas.openxmlformats.org/drawingml/2006/main">
+              <a:graphicData uri="http://schemas.openxmlformats.org/drawingml/2006/picture">
+                <pic:pic xmlns:pic="http://schemas.openxmlformats.org/drawingml/2006/picture">
+                  <pic:nvPicPr>
+                    <pic:cNvPr id="1" name=""/>
+                    <pic:cNvPicPr/>
+                  </pic:nvPicPr>
+                  <pic:blipFill>
+                    <a:blip r:embed="rId17">
+                      <a:extLst>
+                        <a:ext uri="{28A0092B-C50C-407E-A947-70E740481C1C}">
+                          <a14:useLocalDpi xmlns:a14="http://schemas.microsoft.com/office/drawing/2010/main" val="0"/>
+                        </a:ext>
+                      </a:extLst>
+                    </a:blip>
+                    <a:stretch>
+                      <a:fillRect/>
+                    </a:stretch>
+                  </pic:blipFill>
+                  <pic:spPr>
+                    <a:xfrm>
+                      <a:off x="0" y="0"/>
+                      <a:ext cx="3724275" cy="1553784"/>
+                    </a:xfrm>
+                    <a:prstGeom prst="rect">
+                      <a:avLst/>
+                    </a:prstGeom>
+                  </pic:spPr>
+                </pic:pic>
+              </a:graphicData>
+            </a:graphic>
+            <wp14:sizeRelH relativeFrom="page">
+              <wp14:pctWidth>0</wp14:pctWidth>
+            </wp14:sizeRelH>
+            <wp14:sizeRelV relativeFrom="page">
+              <wp14:pctHeight>0</wp14:pctHeight>
+            </wp14:sizeRelV>
+          </wp:anchor>
+        </w:drawing>
+      </w:r>
+    </w:p>
+    <w:p>
+      <w:pPr>
+        <w:rPr>
+          <w:b/>
+        </w:rPr>
+      </w:pPr>
+    </w:p>
+    <w:p>
+      <w:pPr>
+        <w:rPr>
+          <w:b/>
+        </w:rPr>
+      </w:pPr>
+    </w:p>
+    <w:p>
+      <w:pPr>
+        <w:rPr>
+          <w:b/>
+        </w:rPr>
+      </w:pPr>
+    </w:p>
+    <w:p>
+      <w:pPr>
+        <w:ind w:firstLine="720"/>
+        <w:rPr>
+          <w:rFonts w:ascii="Times New Roman" w:hAnsi="Times New Roman" w:cs="Times New Roman"/>
+          <w:sz w:val="24"/>
+          <w:szCs w:val="24"/>
+        </w:rPr>
+      </w:pPr>
+      <w:r>
+        <w:rPr>
+          <w:rFonts w:ascii="Times New Roman" w:hAnsi="Times New Roman" w:cs="Times New Roman"/>
+          <w:sz w:val="24"/>
+          <w:szCs w:val="24"/>
+        </w:rPr>
+        <w:t xml:space="preserve">In operand, </w:t>
+      </w:r>
+      <w:proofErr w:type="spellStart"/>
+      <w:r>
+        <w:rPr>
+          <w:rFonts w:ascii="Times New Roman" w:hAnsi="Times New Roman" w:cs="Times New Roman"/>
+          <w:i/>
+          <w:sz w:val="24"/>
+          <w:szCs w:val="24"/>
+        </w:rPr>
+        <w:t>oprnd</w:t>
+      </w:r>
+      <w:proofErr w:type="spellEnd"/>
+      <w:r>
+        <w:rPr>
+          <w:rFonts w:ascii="Times New Roman" w:hAnsi="Times New Roman" w:cs="Times New Roman"/>
+          <w:sz w:val="24"/>
+          <w:szCs w:val="24"/>
+        </w:rPr>
+        <w:t xml:space="preserve">, parameters </w:t>
+      </w:r>
+      <w:r>
+        <w:rPr>
+          <w:rFonts w:ascii="Times New Roman" w:hAnsi="Times New Roman" w:cs="Times New Roman"/>
+          <w:i/>
+          <w:sz w:val="24"/>
+          <w:szCs w:val="24"/>
+        </w:rPr>
+        <w:t>_type and _</w:t>
+      </w:r>
+      <w:proofErr w:type="spellStart"/>
+      <w:r>
+        <w:rPr>
+          <w:rFonts w:ascii="Times New Roman" w:hAnsi="Times New Roman" w:cs="Times New Roman"/>
+          <w:i/>
+          <w:sz w:val="24"/>
+          <w:szCs w:val="24"/>
+        </w:rPr>
+        <w:t>oprnd</w:t>
+      </w:r>
+      <w:proofErr w:type="spellEnd"/>
+      <w:r>
+        <w:rPr>
+          <w:rFonts w:ascii="Times New Roman" w:hAnsi="Times New Roman" w:cs="Times New Roman"/>
+          <w:sz w:val="24"/>
+          <w:szCs w:val="24"/>
+        </w:rPr>
+        <w:t xml:space="preserve"> and also </w:t>
+      </w:r>
+      <w:proofErr w:type="spellStart"/>
+      <w:r>
+        <w:rPr>
+          <w:rFonts w:ascii="Times New Roman" w:hAnsi="Times New Roman" w:cs="Times New Roman"/>
+          <w:sz w:val="24"/>
+          <w:szCs w:val="24"/>
+        </w:rPr>
+        <w:t>symtab</w:t>
+      </w:r>
+      <w:proofErr w:type="spellEnd"/>
+      <w:r>
+        <w:rPr>
+          <w:rFonts w:ascii="Times New Roman" w:hAnsi="Times New Roman" w:cs="Times New Roman"/>
+          <w:sz w:val="24"/>
+          <w:szCs w:val="24"/>
+        </w:rPr>
+        <w:t xml:space="preserve"> dictionary are passed over to the function. In if statement, if the </w:t>
+      </w:r>
+      <w:r>
+        <w:rPr>
+          <w:rFonts w:ascii="Times New Roman" w:hAnsi="Times New Roman" w:cs="Times New Roman"/>
+          <w:i/>
+          <w:sz w:val="24"/>
+          <w:szCs w:val="24"/>
+        </w:rPr>
+        <w:t>_</w:t>
+      </w:r>
+      <w:proofErr w:type="spellStart"/>
+      <w:r>
+        <w:rPr>
+          <w:rFonts w:ascii="Times New Roman" w:hAnsi="Times New Roman" w:cs="Times New Roman"/>
+          <w:i/>
+          <w:sz w:val="24"/>
+          <w:szCs w:val="24"/>
+        </w:rPr>
+        <w:t>oprnd</w:t>
+      </w:r>
+      <w:proofErr w:type="spellEnd"/>
+      <w:r>
+        <w:rPr>
+          <w:rFonts w:ascii="Times New Roman" w:hAnsi="Times New Roman" w:cs="Times New Roman"/>
+          <w:sz w:val="24"/>
+          <w:szCs w:val="24"/>
+        </w:rPr>
+        <w:t xml:space="preserve"> is in </w:t>
+      </w:r>
+      <w:proofErr w:type="spellStart"/>
+      <w:r>
+        <w:rPr>
+          <w:rFonts w:ascii="Times New Roman" w:hAnsi="Times New Roman" w:cs="Times New Roman"/>
+          <w:sz w:val="24"/>
+          <w:szCs w:val="24"/>
+        </w:rPr>
+        <w:t>symtab</w:t>
+      </w:r>
+      <w:proofErr w:type="spellEnd"/>
+      <w:r>
+        <w:rPr>
+          <w:rFonts w:ascii="Times New Roman" w:hAnsi="Times New Roman" w:cs="Times New Roman"/>
+          <w:sz w:val="24"/>
+          <w:szCs w:val="24"/>
+        </w:rPr>
+        <w:t xml:space="preserve"> keys dictionary, </w:t>
+      </w:r>
+      <w:r>
+        <w:rPr>
+          <w:rFonts w:ascii="Times New Roman" w:hAnsi="Times New Roman" w:cs="Times New Roman"/>
+          <w:sz w:val="24"/>
+          <w:szCs w:val="24"/>
+        </w:rPr>
+        <w:t xml:space="preserve">or if the operand is in </w:t>
+      </w:r>
+      <w:proofErr w:type="spellStart"/>
+      <w:r>
+        <w:rPr>
+          <w:rFonts w:ascii="Times New Roman" w:hAnsi="Times New Roman" w:cs="Times New Roman"/>
+          <w:sz w:val="24"/>
+          <w:szCs w:val="24"/>
+        </w:rPr>
+        <w:t>isNumber</w:t>
+      </w:r>
+      <w:proofErr w:type="spellEnd"/>
+      <w:r>
+        <w:rPr>
+          <w:rFonts w:ascii="Times New Roman" w:hAnsi="Times New Roman" w:cs="Times New Roman"/>
+          <w:sz w:val="24"/>
+          <w:szCs w:val="24"/>
+        </w:rPr>
+        <w:t xml:space="preserve">, </w:t>
+      </w:r>
+      <w:r>
+        <w:rPr>
+          <w:rFonts w:ascii="Times New Roman" w:hAnsi="Times New Roman" w:cs="Times New Roman"/>
+          <w:sz w:val="24"/>
+          <w:szCs w:val="24"/>
+        </w:rPr>
+        <w:t>then matches it and operand moves to next token</w:t>
+      </w:r>
+      <w:r>
+        <w:rPr>
+          <w:rFonts w:ascii="Times New Roman" w:hAnsi="Times New Roman" w:cs="Times New Roman"/>
+          <w:sz w:val="24"/>
+          <w:szCs w:val="24"/>
+        </w:rPr>
+        <w:t xml:space="preserve"> and returns the converted token which is actually the operand.</w:t>
+      </w:r>
+      <w:r>
+        <w:rPr>
+          <w:rFonts w:ascii="Times New Roman" w:hAnsi="Times New Roman" w:cs="Times New Roman"/>
+          <w:sz w:val="24"/>
+          <w:szCs w:val="24"/>
+        </w:rPr>
+        <w:t xml:space="preserve"> </w:t>
+      </w:r>
+      <w:r>
+        <w:rPr>
+          <w:rFonts w:ascii="Times New Roman" w:hAnsi="Times New Roman" w:cs="Times New Roman"/>
+          <w:sz w:val="24"/>
+          <w:szCs w:val="24"/>
+        </w:rPr>
+        <w:t xml:space="preserve">If the </w:t>
+      </w:r>
+      <w:proofErr w:type="spellStart"/>
+      <w:r>
+        <w:rPr>
+          <w:rFonts w:ascii="Times New Roman" w:hAnsi="Times New Roman" w:cs="Times New Roman"/>
+          <w:sz w:val="24"/>
+          <w:szCs w:val="24"/>
+        </w:rPr>
+        <w:t>check_type</w:t>
+      </w:r>
+      <w:proofErr w:type="spellEnd"/>
+      <w:r>
+        <w:rPr>
+          <w:rFonts w:ascii="Times New Roman" w:hAnsi="Times New Roman" w:cs="Times New Roman"/>
+          <w:sz w:val="24"/>
+          <w:szCs w:val="24"/>
+        </w:rPr>
+        <w:t>(</w:t>
+      </w:r>
+      <w:proofErr w:type="spellStart"/>
+      <w:r>
+        <w:rPr>
+          <w:rFonts w:ascii="Times New Roman" w:hAnsi="Times New Roman" w:cs="Times New Roman"/>
+          <w:sz w:val="24"/>
+          <w:szCs w:val="24"/>
+        </w:rPr>
+        <w:t>symtab</w:t>
+      </w:r>
+      <w:proofErr w:type="spellEnd"/>
+      <w:r>
+        <w:rPr>
+          <w:rFonts w:ascii="Times New Roman" w:hAnsi="Times New Roman" w:cs="Times New Roman"/>
+          <w:sz w:val="24"/>
+          <w:szCs w:val="24"/>
+        </w:rPr>
+        <w:t>[_</w:t>
+      </w:r>
+      <w:proofErr w:type="spellStart"/>
+      <w:r>
+        <w:rPr>
+          <w:rFonts w:ascii="Times New Roman" w:hAnsi="Times New Roman" w:cs="Times New Roman"/>
+          <w:sz w:val="24"/>
+          <w:szCs w:val="24"/>
+        </w:rPr>
+        <w:t>oprnd</w:t>
+      </w:r>
+      <w:proofErr w:type="spellEnd"/>
+      <w:r>
+        <w:rPr>
+          <w:rFonts w:ascii="Times New Roman" w:hAnsi="Times New Roman" w:cs="Times New Roman"/>
+          <w:sz w:val="24"/>
+          <w:szCs w:val="24"/>
+        </w:rPr>
+        <w:t xml:space="preserve">]) is true, it literally </w:t>
+      </w:r>
+      <w:proofErr w:type="gramStart"/>
+      <w:r>
+        <w:rPr>
+          <w:rFonts w:ascii="Times New Roman" w:hAnsi="Times New Roman" w:cs="Times New Roman"/>
+          <w:sz w:val="24"/>
+          <w:szCs w:val="24"/>
+        </w:rPr>
+        <w:t>call</w:t>
+      </w:r>
+      <w:proofErr w:type="gramEnd"/>
+      <w:r>
+        <w:rPr>
+          <w:rFonts w:ascii="Times New Roman" w:hAnsi="Times New Roman" w:cs="Times New Roman"/>
+          <w:sz w:val="24"/>
+          <w:szCs w:val="24"/>
+        </w:rPr>
+        <w:t xml:space="preserve"> the operand key value from the dictionary converted into the correct type. </w:t>
+      </w:r>
+      <w:r>
+        <w:rPr>
+          <w:rFonts w:ascii="Times New Roman" w:hAnsi="Times New Roman" w:cs="Times New Roman"/>
+          <w:sz w:val="24"/>
+          <w:szCs w:val="24"/>
+        </w:rPr>
+        <w:t xml:space="preserve">Else </w:t>
+      </w:r>
+      <w:r>
+        <w:rPr>
+          <w:rFonts w:ascii="Times New Roman" w:hAnsi="Times New Roman" w:cs="Times New Roman"/>
+          <w:sz w:val="24"/>
+          <w:szCs w:val="24"/>
+        </w:rPr>
+        <w:t xml:space="preserve">it </w:t>
+      </w:r>
+      <w:r>
+        <w:rPr>
+          <w:rFonts w:ascii="Times New Roman" w:hAnsi="Times New Roman" w:cs="Times New Roman"/>
+          <w:sz w:val="24"/>
+          <w:szCs w:val="24"/>
+        </w:rPr>
+        <w:t>print</w:t>
+      </w:r>
+      <w:r>
+        <w:rPr>
+          <w:rFonts w:ascii="Times New Roman" w:hAnsi="Times New Roman" w:cs="Times New Roman"/>
+          <w:sz w:val="24"/>
+          <w:szCs w:val="24"/>
+        </w:rPr>
+        <w:t>s</w:t>
+      </w:r>
+      <w:r>
+        <w:rPr>
+          <w:rFonts w:ascii="Times New Roman" w:hAnsi="Times New Roman" w:cs="Times New Roman"/>
+          <w:sz w:val="24"/>
+          <w:szCs w:val="24"/>
+        </w:rPr>
+        <w:t xml:space="preserve"> “Syntax Error: invalid operand”.</w:t>
+      </w:r>
+    </w:p>
+    <w:p>
+      <w:pPr>
+        <w:rPr>
+          <w:b/>
+        </w:rPr>
+      </w:pPr>
+    </w:p>
+    <w:p>
+      <w:pPr>
+        <w:rPr>
+          <w:b/>
+        </w:rPr>
+      </w:pPr>
+      <w:r>
+        <w:rPr>
+          <w:b/>
+        </w:rPr>
+        <w:t>Problems</w:t>
+      </w:r>
       <w:r>
         <w:rPr>
           <w:b/>
@@ -224,13 +2123,12 @@
         </w:rPr>
         <w:t>The list of tokens are strings, this needed to be compensated when converting to int or float</w:t>
       </w:r>
-    </w:p>
-    <w:p>
-      <w:pPr>
-        <w:rPr>
-          <w:b/>
-        </w:rPr>
-      </w:pPr>
+      <w:r>
+        <w:rPr>
+          <w:b/>
+        </w:rPr>
+        <w:t>.</w:t>
+      </w:r>
     </w:p>
     <w:p>
       <w:pPr>
@@ -276,7 +2174,7 @@
           <w:noProof/>
         </w:rPr>
         <w:drawing>
-          <wp:inline distT="0" distB="0" distL="0" distR="0" wp14:anchorId="6F077970" wp14:editId="0CCA9FEC">
+          <wp:inline distT="0" distB="0" distL="0" distR="0" wp14:anchorId="6F077970" wp14:editId="1A4C217B">
             <wp:extent cx="2400300" cy="1762125"/>
             <wp:effectExtent l="0" t="0" r="0" b="9525"/>
             <wp:docPr id="1" name="Picture 1"/>
@@ -291,7 +2189,7 @@
                     <pic:cNvPicPr/>
                   </pic:nvPicPr>
                   <pic:blipFill>
-                    <a:blip r:embed="rId4"/>
+                    <a:blip r:embed="rId18"/>
                     <a:stretch>
                       <a:fillRect/>
                     </a:stretch>
@@ -342,9 +2240,17 @@
           <w:noProof/>
         </w:rPr>
         <w:drawing>
-          <wp:inline distT="0" distB="0" distL="0" distR="0" wp14:anchorId="2CA1441D" wp14:editId="41BED921">
+          <wp:anchor distT="0" distB="0" distL="114300" distR="114300" simplePos="0" relativeHeight="251669504" behindDoc="0" locked="0" layoutInCell="1" allowOverlap="1" wp14:anchorId="5BFC698A" wp14:editId="7B4EA606">
+            <wp:simplePos x="0" y="0"/>
+            <wp:positionH relativeFrom="column">
+              <wp:posOffset>13360</wp:posOffset>
+            </wp:positionH>
+            <wp:positionV relativeFrom="paragraph">
+              <wp:posOffset>58543</wp:posOffset>
+            </wp:positionV>
             <wp:extent cx="3057525" cy="2095500"/>
             <wp:effectExtent l="0" t="0" r="9525" b="0"/>
+            <wp:wrapNone/>
             <wp:docPr id="2" name="Picture 2"/>
             <wp:cNvGraphicFramePr>
               <a:graphicFrameLocks xmlns:a="http://schemas.openxmlformats.org/drawingml/2006/main" noChangeAspect="1"/>
@@ -357,7 +2263,13 @@
                     <pic:cNvPicPr/>
                   </pic:nvPicPr>
                   <pic:blipFill>
-                    <a:blip r:embed="rId5"/>
+                    <a:blip r:embed="rId19">
+                      <a:extLst>
+                        <a:ext uri="{28A0092B-C50C-407E-A947-70E740481C1C}">
+                          <a14:useLocalDpi xmlns:a14="http://schemas.microsoft.com/office/drawing/2010/main" val="0"/>
+                        </a:ext>
+                      </a:extLst>
+                    </a:blip>
                     <a:stretch>
                       <a:fillRect/>
                     </a:stretch>
@@ -374,7 +2286,13 @@
                 </pic:pic>
               </a:graphicData>
             </a:graphic>
-          </wp:inline>
+            <wp14:sizeRelH relativeFrom="page">
+              <wp14:pctWidth>0</wp14:pctWidth>
+            </wp14:sizeRelH>
+            <wp14:sizeRelV relativeFrom="page">
+              <wp14:pctHeight>0</wp14:pctHeight>
+            </wp14:sizeRelV>
+          </wp:anchor>
         </w:drawing>
       </w:r>
     </w:p>
@@ -384,9 +2302,60 @@
           <w:b/>
         </w:rPr>
       </w:pPr>
-      <w:r>
-        <w:rPr>
-          <w:b/>
+    </w:p>
+    <w:p>
+      <w:pPr>
+        <w:rPr>
+          <w:b/>
+        </w:rPr>
+      </w:pPr>
+    </w:p>
+    <w:p>
+      <w:pPr>
+        <w:rPr>
+          <w:b/>
+        </w:rPr>
+      </w:pPr>
+    </w:p>
+    <w:p>
+      <w:pPr>
+        <w:rPr>
+          <w:b/>
+        </w:rPr>
+      </w:pPr>
+    </w:p>
+    <w:p>
+      <w:pPr>
+        <w:rPr>
+          <w:b/>
+        </w:rPr>
+      </w:pPr>
+    </w:p>
+    <w:p>
+      <w:pPr>
+        <w:rPr>
+          <w:rFonts w:ascii="Times New Roman" w:hAnsi="Times New Roman" w:cs="Times New Roman"/>
+          <w:b/>
+          <w:sz w:val="24"/>
+          <w:szCs w:val="24"/>
+        </w:rPr>
+      </w:pPr>
+    </w:p>
+    <w:p>
+      <w:pPr>
+        <w:rPr>
+          <w:rFonts w:ascii="Times New Roman" w:hAnsi="Times New Roman" w:cs="Times New Roman"/>
+          <w:b/>
+          <w:sz w:val="24"/>
+          <w:szCs w:val="24"/>
+        </w:rPr>
+      </w:pPr>
+      <w:r>
+        <w:rPr>
+          <w:rFonts w:ascii="Times New Roman" w:hAnsi="Times New Roman" w:cs="Times New Roman"/>
+          <w:b/>
+          <w:sz w:val="24"/>
+          <w:szCs w:val="24"/>
         </w:rPr>
         <w:t>Because</w:t>
       </w:r>
@@ -394,15 +2363,22 @@
     <w:p>
       <w:pPr>
         <w:rPr>
-          <w:b/>
-        </w:rPr>
-      </w:pPr>
-      <w:r>
-        <w:rPr>
+          <w:rFonts w:ascii="Times New Roman" w:hAnsi="Times New Roman" w:cs="Times New Roman"/>
+          <w:b/>
+          <w:sz w:val="24"/>
+          <w:szCs w:val="24"/>
+        </w:rPr>
+      </w:pPr>
+      <w:r>
+        <w:rPr>
+          <w:rFonts w:ascii="Times New Roman" w:hAnsi="Times New Roman" w:cs="Times New Roman"/>
           <w:noProof/>
-        </w:rPr>
+          <w:sz w:val="24"/>
+          <w:szCs w:val="24"/>
+        </w:rPr>
+        <w:lastRenderedPageBreak/>
         <w:drawing>
-          <wp:inline distT="0" distB="0" distL="0" distR="0" wp14:anchorId="013B3BA2" wp14:editId="38C26702">
+          <wp:inline distT="0" distB="0" distL="0" distR="0" wp14:anchorId="013B3BA2" wp14:editId="2204DBD4">
             <wp:extent cx="5943600" cy="736600"/>
             <wp:effectExtent l="0" t="0" r="0" b="6350"/>
             <wp:docPr id="3" name="Picture 3"/>
@@ -417,7 +2393,7 @@
                     <pic:cNvPicPr/>
                   </pic:nvPicPr>
                   <pic:blipFill>
-                    <a:blip r:embed="rId6"/>
+                    <a:blip r:embed="rId20"/>
                     <a:stretch>
                       <a:fillRect/>
                     </a:stretch>
@@ -439,55 +2415,34 @@
       </w:r>
     </w:p>
     <w:p>
-      <w:r>
-        <w:lastRenderedPageBreak/>
-        <w:t xml:space="preserve">Had to change </w:t>
-      </w:r>
-      <w:proofErr w:type="gramStart"/>
-      <w:r>
-        <w:t>expr(</w:t>
-      </w:r>
-      <w:proofErr w:type="gramEnd"/>
-      <w:r>
-        <w:t>) for the same reason</w:t>
-      </w:r>
-    </w:p>
-    <w:p>
-      <w:r>
-        <w:t xml:space="preserve">When a float is being added to an int, it should fail. But when using </w:t>
-      </w:r>
-      <w:proofErr w:type="gramStart"/>
-      <w:r>
-        <w:t>float(</w:t>
-      </w:r>
-      <w:proofErr w:type="gramEnd"/>
-      <w:r>
-        <w:t xml:space="preserve">), it converts an int to a float, NOT throwing </w:t>
-      </w:r>
-      <w:proofErr w:type="spellStart"/>
-      <w:r>
-        <w:t>ValueError</w:t>
-      </w:r>
-      <w:proofErr w:type="spellEnd"/>
-      <w:r>
-        <w:t xml:space="preserve">. This would result in a pass. </w:t>
-      </w:r>
-    </w:p>
-    <w:p>
-      <w:r>
-        <w:t>Bonus:</w:t>
-      </w:r>
-    </w:p>
-    <w:p>
-      <w:r>
-        <w:tab/>
-        <w:t>There was a missing semicolon in the code</w:t>
+      <w:pPr>
+        <w:rPr>
+          <w:rFonts w:ascii="Times New Roman" w:hAnsi="Times New Roman" w:cs="Times New Roman"/>
+          <w:b/>
+          <w:sz w:val="24"/>
+          <w:szCs w:val="24"/>
+        </w:rPr>
+      </w:pPr>
+      <w:r>
+        <w:rPr>
+          <w:rFonts w:ascii="Times New Roman" w:hAnsi="Times New Roman" w:cs="Times New Roman"/>
+          <w:b/>
+          <w:sz w:val="24"/>
+          <w:szCs w:val="24"/>
+        </w:rPr>
+        <w:t>Had to change expr() for the same reason</w:t>
+      </w:r>
+      <w:r>
+        <w:rPr>
+          <w:rFonts w:ascii="Times New Roman" w:hAnsi="Times New Roman" w:cs="Times New Roman"/>
+          <w:b/>
+          <w:sz w:val="24"/>
+          <w:szCs w:val="24"/>
+        </w:rPr>
+        <w:t xml:space="preserve"> listed above. </w:t>
       </w:r>
       <w:bookmarkStart w:id="0" w:name="_GoBack"/>
       <w:bookmarkEnd w:id="0"/>
-      <w:r>
-        <w:t xml:space="preserve">. </w:t>
-      </w:r>
     </w:p>
     <w:sectPr>
       <w:pgSz w:w="12240" w:h="15840"/>
@@ -497,6 +2452,126 @@
     </w:sectPr>
   </w:body>
 </w:document>
+</file>
+
+<file path=word/numbering.xml><?xml version="1.0" encoding="utf-8"?>
+<w:numbering xmlns:wpc="http://schemas.microsoft.com/office/word/2010/wordprocessingCanvas" xmlns:cx="http://schemas.microsoft.com/office/drawing/2014/chartex" xmlns:cx1="http://schemas.microsoft.com/office/drawing/2015/9/8/chartex" xmlns:cx2="http://schemas.microsoft.com/office/drawing/2015/10/21/chartex" xmlns:cx3="http://schemas.microsoft.com/office/drawing/2016/5/9/chartex" xmlns:cx4="http://schemas.microsoft.com/office/drawing/2016/5/10/chartex" xmlns:cx5="http://schemas.microsoft.com/office/drawing/2016/5/11/chartex" xmlns:cx6="http://schemas.microsoft.com/office/drawing/2016/5/12/chartex" xmlns:cx7="http://schemas.microsoft.com/office/drawing/2016/5/13/chartex" xmlns:cx8="http://schemas.microsoft.com/office/drawing/2016/5/14/chartex" xmlns:mc="http://schemas.openxmlformats.org/markup-compatibility/2006" xmlns:aink="http://schemas.microsoft.com/office/drawing/2016/ink" xmlns:am3d="http://schemas.microsoft.com/office/drawing/2017/model3d" xmlns:o="urn:schemas-microsoft-com:office:office" xmlns:r="http://schemas.openxmlformats.org/officeDocument/2006/relationships" xmlns:m="http://schemas.openxmlformats.org/officeDocument/2006/math" xmlns:v="urn:schemas-microsoft-com:vml" xmlns:wp14="http://schemas.microsoft.com/office/word/2010/wordprocessingDrawing" xmlns:wp="http://schemas.openxmlformats.org/drawingml/2006/wordprocessingDrawing" xmlns:w10="urn:schemas-microsoft-com:office:word" xmlns:w="http://schemas.openxmlformats.org/wordprocessingml/2006/main" xmlns:w14="http://schemas.microsoft.com/office/word/2010/wordml" xmlns:w15="http://schemas.microsoft.com/office/word/2012/wordml" xmlns:w16cid="http://schemas.microsoft.com/office/word/2016/wordml/cid" xmlns:w16se="http://schemas.microsoft.com/office/word/2015/wordml/symex" xmlns:wpg="http://schemas.microsoft.com/office/word/2010/wordprocessingGroup" xmlns:wpi="http://schemas.microsoft.com/office/word/2010/wordprocessingInk" xmlns:wne="http://schemas.microsoft.com/office/word/2006/wordml" xmlns:wps="http://schemas.microsoft.com/office/word/2010/wordprocessingShape" mc:Ignorable="w14 w15 w16se w16cid wp14">
+  <w:abstractNum w:abstractNumId="0" w15:restartNumberingAfterBreak="0">
+    <w:nsid w:val="49592B54"/>
+    <w:multiLevelType w:val="hybridMultilevel"/>
+    <w:tmpl w:val="5504E300"/>
+    <w:lvl w:ilvl="0" w:tplc="FB20BC10">
+      <w:numFmt w:val="bullet"/>
+      <w:lvlText w:val="-"/>
+      <w:lvlJc w:val="left"/>
+      <w:pPr>
+        <w:ind w:left="1080" w:hanging="360"/>
+      </w:pPr>
+      <w:rPr>
+        <w:rFonts w:ascii="Calibri" w:eastAsiaTheme="minorHAnsi" w:hAnsi="Calibri" w:cs="Calibri" w:hint="default"/>
+      </w:rPr>
+    </w:lvl>
+    <w:lvl w:ilvl="1" w:tplc="04090003" w:tentative="1">
+      <w:start w:val="1"/>
+      <w:numFmt w:val="bullet"/>
+      <w:lvlText w:val="o"/>
+      <w:lvlJc w:val="left"/>
+      <w:pPr>
+        <w:ind w:left="1800" w:hanging="360"/>
+      </w:pPr>
+      <w:rPr>
+        <w:rFonts w:ascii="Courier New" w:hAnsi="Courier New" w:cs="Courier New" w:hint="default"/>
+      </w:rPr>
+    </w:lvl>
+    <w:lvl w:ilvl="2" w:tplc="04090005" w:tentative="1">
+      <w:start w:val="1"/>
+      <w:numFmt w:val="bullet"/>
+      <w:lvlText w:val=""/>
+      <w:lvlJc w:val="left"/>
+      <w:pPr>
+        <w:ind w:left="2520" w:hanging="360"/>
+      </w:pPr>
+      <w:rPr>
+        <w:rFonts w:ascii="Wingdings" w:hAnsi="Wingdings" w:hint="default"/>
+      </w:rPr>
+    </w:lvl>
+    <w:lvl w:ilvl="3" w:tplc="04090001" w:tentative="1">
+      <w:start w:val="1"/>
+      <w:numFmt w:val="bullet"/>
+      <w:lvlText w:val=""/>
+      <w:lvlJc w:val="left"/>
+      <w:pPr>
+        <w:ind w:left="3240" w:hanging="360"/>
+      </w:pPr>
+      <w:rPr>
+        <w:rFonts w:ascii="Symbol" w:hAnsi="Symbol" w:hint="default"/>
+      </w:rPr>
+    </w:lvl>
+    <w:lvl w:ilvl="4" w:tplc="04090003" w:tentative="1">
+      <w:start w:val="1"/>
+      <w:numFmt w:val="bullet"/>
+      <w:lvlText w:val="o"/>
+      <w:lvlJc w:val="left"/>
+      <w:pPr>
+        <w:ind w:left="3960" w:hanging="360"/>
+      </w:pPr>
+      <w:rPr>
+        <w:rFonts w:ascii="Courier New" w:hAnsi="Courier New" w:cs="Courier New" w:hint="default"/>
+      </w:rPr>
+    </w:lvl>
+    <w:lvl w:ilvl="5" w:tplc="04090005" w:tentative="1">
+      <w:start w:val="1"/>
+      <w:numFmt w:val="bullet"/>
+      <w:lvlText w:val=""/>
+      <w:lvlJc w:val="left"/>
+      <w:pPr>
+        <w:ind w:left="4680" w:hanging="360"/>
+      </w:pPr>
+      <w:rPr>
+        <w:rFonts w:ascii="Wingdings" w:hAnsi="Wingdings" w:hint="default"/>
+      </w:rPr>
+    </w:lvl>
+    <w:lvl w:ilvl="6" w:tplc="04090001" w:tentative="1">
+      <w:start w:val="1"/>
+      <w:numFmt w:val="bullet"/>
+      <w:lvlText w:val=""/>
+      <w:lvlJc w:val="left"/>
+      <w:pPr>
+        <w:ind w:left="5400" w:hanging="360"/>
+      </w:pPr>
+      <w:rPr>
+        <w:rFonts w:ascii="Symbol" w:hAnsi="Symbol" w:hint="default"/>
+      </w:rPr>
+    </w:lvl>
+    <w:lvl w:ilvl="7" w:tplc="04090003" w:tentative="1">
+      <w:start w:val="1"/>
+      <w:numFmt w:val="bullet"/>
+      <w:lvlText w:val="o"/>
+      <w:lvlJc w:val="left"/>
+      <w:pPr>
+        <w:ind w:left="6120" w:hanging="360"/>
+      </w:pPr>
+      <w:rPr>
+        <w:rFonts w:ascii="Courier New" w:hAnsi="Courier New" w:cs="Courier New" w:hint="default"/>
+      </w:rPr>
+    </w:lvl>
+    <w:lvl w:ilvl="8" w:tplc="04090005" w:tentative="1">
+      <w:start w:val="1"/>
+      <w:numFmt w:val="bullet"/>
+      <w:lvlText w:val=""/>
+      <w:lvlJc w:val="left"/>
+      <w:pPr>
+        <w:ind w:left="6840" w:hanging="360"/>
+      </w:pPr>
+      <w:rPr>
+        <w:rFonts w:ascii="Wingdings" w:hAnsi="Wingdings" w:hint="default"/>
+      </w:rPr>
+    </w:lvl>
+  </w:abstractNum>
+  <w:num w:numId="1">
+    <w:abstractNumId w:val="0"/>
+  </w:num>
+</w:numbering>
 </file>
 
 <file path=word/styles.xml><?xml version="1.0" encoding="utf-8"?>
@@ -622,7 +2697,6 @@
     <w:lsdException w:name="HTML Sample" w:semiHidden="1" w:unhideWhenUsed="1"/>
     <w:lsdException w:name="HTML Typewriter" w:semiHidden="1" w:unhideWhenUsed="1"/>
     <w:lsdException w:name="HTML Variable" w:semiHidden="1" w:unhideWhenUsed="1"/>
-    <w:lsdException w:name="Normal Table" w:semiHidden="1" w:unhideWhenUsed="1"/>
     <w:lsdException w:name="annotation subject" w:semiHidden="1" w:unhideWhenUsed="1"/>
     <w:lsdException w:name="No List" w:semiHidden="1" w:unhideWhenUsed="1"/>
     <w:lsdException w:name="Outline List 1" w:semiHidden="1" w:unhideWhenUsed="1"/>
@@ -666,10 +2740,8 @@
     <w:lsdException w:name="Table Elegant" w:semiHidden="1" w:unhideWhenUsed="1"/>
     <w:lsdException w:name="Table Professional" w:semiHidden="1" w:unhideWhenUsed="1"/>
     <w:lsdException w:name="Table Subtle 1" w:semiHidden="1" w:unhideWhenUsed="1"/>
-    <w:lsdException w:name="Table Subtle 2" w:semiHidden="1" w:unhideWhenUsed="1"/>
     <w:lsdException w:name="Table Web 1" w:semiHidden="1" w:unhideWhenUsed="1"/>
     <w:lsdException w:name="Table Web 2" w:semiHidden="1" w:unhideWhenUsed="1"/>
-    <w:lsdException w:name="Table Web 3" w:semiHidden="1" w:unhideWhenUsed="1"/>
     <w:lsdException w:name="Balloon Text" w:semiHidden="1" w:unhideWhenUsed="1"/>
     <w:lsdException w:name="Table Grid" w:uiPriority="39"/>
     <w:lsdException w:name="Table Theme" w:semiHidden="1" w:unhideWhenUsed="1"/>
@@ -923,6 +2995,17 @@
     <w:uiPriority w:val="99"/>
     <w:semiHidden/>
     <w:unhideWhenUsed/>
+  </w:style>
+  <w:style w:type="paragraph" w:styleId="ListParagraph">
+    <w:name w:val="List Paragraph"/>
+    <w:basedOn w:val="Normal"/>
+    <w:uiPriority w:val="34"/>
+    <w:qFormat/>
+    <w:rsid w:val="00D70D2C"/>
+    <w:pPr>
+      <w:ind w:left="720"/>
+      <w:contextualSpacing/>
+    </w:pPr>
   </w:style>
 </w:styles>
 </file>

</xml_diff>